<commit_message>
Avanzado plan de pruebas y facilitado la creación de pruebas
</commit_message>
<xml_diff>
--- a/Docs/Test Plans/US242330-ListarEstimacionesDeLlegada/US242330-ListarEstimacionesDeLlegada.docx
+++ b/Docs/Test Plans/US242330-ListarEstimacionesDeLlegada/US242330-ListarEstimacionesDeLlegada.docx
@@ -137,8 +137,24 @@
       </w:r>
     </w:p>
     <w:p>
-      <w:bookmarkStart w:id="0" w:name="_GoBack"/>
-      <w:bookmarkEnd w:id="0"/>
+      <w:r>
+        <w:t>Estas</w:t>
+      </w:r>
+      <w:r>
+        <w:t xml:space="preserve"> prue</w:t>
+      </w:r>
+      <w:r>
+        <w:t xml:space="preserve">bas comprobaran el funcionamiento de todos los componentes de la aplicación estas pruebas están recogidas en </w:t>
+      </w:r>
+      <w:r>
+        <w:t>el paquete</w:t>
+      </w:r>
+      <w:r>
+        <w:t xml:space="preserve"> estimaciones de la carpeta aceptación de androidTest.</w:t>
+      </w:r>
+      <w:r>
+        <w:t xml:space="preserve">  </w:t>
+      </w:r>
     </w:p>
     <w:p>
       <w:r>
@@ -280,79 +296,26 @@
         <w:t>der conectar con el servicio se</w:t>
       </w:r>
       <w:r>
-        <w:t> muestra un mensaje indicándolo.</w:t>
-      </w:r>
-    </w:p>
-    <w:p/>
-    <w:p>
-      <w:r>
-        <w:t>A3: Datos antiguos.</w:t>
-      </w:r>
-    </w:p>
-    <w:p>
-      <w:pPr>
-        <w:pStyle w:val="Prrafodelista"/>
-        <w:numPr>
-          <w:ilvl w:val="0"/>
-          <w:numId w:val="6"/>
-        </w:numPr>
-      </w:pPr>
-      <w:r>
-        <w:t>Se</w:t>
-      </w:r>
-      <w:r>
-        <w:t xml:space="preserve"> selecciona la</w:t>
-      </w:r>
-      <w:r>
-        <w:t xml:space="preserve"> opción de Líneas en el menú principal</w:t>
-      </w:r>
-    </w:p>
-    <w:p>
-      <w:pPr>
-        <w:pStyle w:val="Prrafodelista"/>
-        <w:numPr>
-          <w:ilvl w:val="0"/>
-          <w:numId w:val="6"/>
-        </w:numPr>
-      </w:pPr>
-      <w:r>
-        <w:t>Se</w:t>
-      </w:r>
-      <w:r>
-        <w:t xml:space="preserve"> selecciona una línea de autobuses.</w:t>
-      </w:r>
-    </w:p>
-    <w:p>
-      <w:pPr>
-        <w:pStyle w:val="Prrafodelista"/>
-        <w:numPr>
-          <w:ilvl w:val="0"/>
-          <w:numId w:val="6"/>
-        </w:numPr>
-      </w:pPr>
-      <w:r>
-        <w:t>Se</w:t>
-      </w:r>
-      <w:r>
-        <w:t xml:space="preserve"> selecciona una parada de esa línea.</w:t>
-      </w:r>
-    </w:p>
-    <w:p>
-      <w:pPr>
-        <w:pStyle w:val="Prrafodelista"/>
-        <w:numPr>
-          <w:ilvl w:val="0"/>
-          <w:numId w:val="6"/>
-        </w:numPr>
-      </w:pPr>
-      <w:r>
-        <w:t>Se comprueba que el sistema solo muestra resultados recientes y no antiguos no eliminados del servicio del ayuntamiento.</w:t>
-      </w:r>
-    </w:p>
-    <w:p/>
-    <w:p>
-      <w:r>
-        <w:t>A4: Conversión a minutos.</w:t>
+        <w:t xml:space="preserve"> muestra un mensaje </w:t>
+      </w:r>
+      <w:r>
+        <w:t>indicando</w:t>
+      </w:r>
+    </w:p>
+    <w:p>
+      <w:pPr>
+        <w:ind w:left="708"/>
+      </w:pPr>
+    </w:p>
+    <w:p>
+      <w:r>
+        <w:t>A</w:t>
+      </w:r>
+      <w:r>
+        <w:t>3</w:t>
+      </w:r>
+      <w:r>
+        <w:t>: Conversión a minutos.</w:t>
       </w:r>
     </w:p>
     <w:p>
@@ -388,7 +351,6 @@
         </w:numPr>
       </w:pPr>
       <w:r>
-        <w:lastRenderedPageBreak/>
         <w:t>Se</w:t>
       </w:r>
       <w:r>
@@ -425,7 +387,10 @@
     <w:p/>
     <w:p>
       <w:r>
-        <w:t>A5: Segundo tiempo nulo.</w:t>
+        <w:t>A4</w:t>
+      </w:r>
+      <w:r>
+        <w:t>: Segundo tiempo nulo.</w:t>
       </w:r>
     </w:p>
     <w:p>
@@ -437,6 +402,7 @@
         </w:numPr>
       </w:pPr>
       <w:r>
+        <w:lastRenderedPageBreak/>
         <w:t>Se</w:t>
       </w:r>
       <w:r>
@@ -500,7 +466,10 @@
     <w:p/>
     <w:p>
       <w:r>
-        <w:t>A6:</w:t>
+        <w:t>A5</w:t>
+      </w:r>
+      <w:r>
+        <w:t>:</w:t>
       </w:r>
       <w:r>
         <w:t xml:space="preserve"> Col</w:t>
@@ -582,151 +551,262 @@
       </w:r>
     </w:p>
     <w:p>
-      <w:pPr>
-        <w:rPr>
-          <w:b/>
-        </w:rPr>
-      </w:pPr>
-    </w:p>
-    <w:p>
-      <w:r>
-        <w:t xml:space="preserve">Pruebas de sistema </w:t>
-      </w:r>
-    </w:p>
-    <w:p/>
-    <w:p>
-      <w:r>
-        <w:t xml:space="preserve">Estas pruebas verifican el correcto comportamiento de la aplicación en diferentes versiones y dispositivos, se ha solicitado que funcione de forma que sea lo más compatible posible. Estas pruebas se harán sobre la versión más antigua compatible. </w:t>
-      </w:r>
-    </w:p>
-    <w:p>
-      <w:r>
-        <w:t xml:space="preserve">Dado que las pruebas que vamos a realizar son sobre el sistema operativo de Android con la versión 15 (IceCream), consideramos que las pruebas de sistema están incluidas en las propias pruebas de aceptación. </w:t>
-      </w:r>
-    </w:p>
-    <w:p/>
-    <w:p>
-      <w:r>
-        <w:t>Pruebas unitarias:</w:t>
-      </w:r>
-    </w:p>
-    <w:p/>
-    <w:p>
-      <w:r>
-        <w:t xml:space="preserve">En primer </w:t>
-      </w:r>
-      <w:r>
-        <w:t>lugar,</w:t>
-      </w:r>
-      <w:r>
-        <w:t xml:space="preserve"> realizaremos pruebas de la función de obtener los datos del JSON con las estimaciones</w:t>
-      </w:r>
-      <w:r>
-        <w:t xml:space="preserve"> usando un pequeño JSON de prueba con el mismo formato que el obtenido del servicio del ayuntamiento</w:t>
-      </w:r>
-    </w:p>
-    <w:p/>
-    <w:p>
-      <w:r>
-        <w:t>U1</w:t>
+      <w:r>
+        <w:t>A6:</w:t>
+      </w:r>
+      <w:r>
+        <w:t xml:space="preserve"> </w:t>
+      </w:r>
+      <w:r>
+        <w:t>Recarga estimaciones.</w:t>
+      </w:r>
+    </w:p>
+    <w:p>
+      <w:pPr>
+        <w:pStyle w:val="Prrafodelista"/>
+        <w:numPr>
+          <w:ilvl w:val="0"/>
+          <w:numId w:val="13"/>
+        </w:numPr>
+      </w:pPr>
+      <w:r>
+        <w:t>Se selecciona la</w:t>
+      </w:r>
+      <w:r>
+        <w:t xml:space="preserve"> opción de Líneas en el menú principal</w:t>
+      </w:r>
+    </w:p>
+    <w:p>
+      <w:pPr>
+        <w:pStyle w:val="Prrafodelista"/>
+        <w:numPr>
+          <w:ilvl w:val="0"/>
+          <w:numId w:val="13"/>
+        </w:numPr>
+      </w:pPr>
+      <w:r>
+        <w:t>Se</w:t>
+      </w:r>
+      <w:r>
+        <w:t xml:space="preserve"> selecciona una línea de autobuses.</w:t>
+      </w:r>
+    </w:p>
+    <w:p>
+      <w:pPr>
+        <w:pStyle w:val="Prrafodelista"/>
+        <w:numPr>
+          <w:ilvl w:val="0"/>
+          <w:numId w:val="13"/>
+        </w:numPr>
+      </w:pPr>
+      <w:r>
+        <w:t>Se</w:t>
+      </w:r>
+      <w:r>
+        <w:t xml:space="preserve"> selecciona una parada de esa línea.</w:t>
+      </w:r>
+    </w:p>
+    <w:p>
+      <w:pPr>
+        <w:pStyle w:val="Prrafodelista"/>
+        <w:numPr>
+          <w:ilvl w:val="0"/>
+          <w:numId w:val="13"/>
+        </w:numPr>
+      </w:pPr>
+      <w:r>
+        <w:t xml:space="preserve">Se </w:t>
+      </w:r>
+      <w:r>
+        <w:t>da a l botón de recargar en la parte superior.</w:t>
+      </w:r>
+    </w:p>
+    <w:p>
+      <w:pPr>
+        <w:pStyle w:val="Prrafodelista"/>
+        <w:numPr>
+          <w:ilvl w:val="0"/>
+          <w:numId w:val="13"/>
+        </w:numPr>
+      </w:pPr>
+      <w:r>
+        <w:t>Se comprueba que se recargan los datos mostrados de las estimaciones</w:t>
       </w:r>
       <w:r>
         <w:t>.</w:t>
-      </w:r>
-      <w:r>
-        <w:t xml:space="preserve"> La entrada será el fichero JSON de prueba con los siguientes datos:</w:t>
-      </w:r>
-    </w:p>
-    <w:p>
-      <w:r>
-        <w:t>(IMAGEN)</w:t>
-      </w:r>
-    </w:p>
-    <w:p/>
-    <w:p>
-      <w:r>
-        <w:t>y la salida esperada es una lista con las siguientes estimaciones:</w:t>
-      </w:r>
-    </w:p>
-    <w:p/>
-    <w:p>
-      <w:r>
-        <w:t>A continuación, probaremos el funcionamiento de la clase EstimacionesPresenter, para ello real</w:t>
-      </w:r>
-      <w:r>
-        <w:t>izaremos las siguientes pruebas:</w:t>
-      </w:r>
-    </w:p>
-    <w:p/>
-    <w:p>
-      <w:r>
-        <w:t xml:space="preserve">U2. </w:t>
-      </w:r>
-      <w:r>
-        <w:t>Con una lista de estimaciones con los siguientes datos:</w:t>
-      </w:r>
-    </w:p>
-    <w:p/>
-    <w:p>
-      <w:r>
-        <w:t xml:space="preserve">Para la línea: y la parada: </w:t>
-      </w:r>
-    </w:p>
-    <w:p/>
-    <w:p>
-      <w:r>
-        <w:t xml:space="preserve">Se espera que </w:t>
-      </w:r>
-      <w:r>
-        <w:t xml:space="preserve">devuelva una lista ordenada por el primer tiempo de llegada en la cual el primer elemento sea la línea: </w:t>
-      </w:r>
-    </w:p>
-    <w:p/>
-    <w:p>
-      <w:r>
-        <w:t>U3. Con una lista de estim</w:t>
-      </w:r>
-      <w:r>
-        <w:t>aciones vacía p</w:t>
-      </w:r>
-      <w:r>
-        <w:t xml:space="preserve">ara la línea: y la parada: </w:t>
-      </w:r>
-    </w:p>
-    <w:p/>
-    <w:p>
-      <w:r>
-        <w:t xml:space="preserve">Se espera que devuelva la lista </w:t>
-      </w:r>
-      <w:r>
-        <w:t>vacia.</w:t>
-      </w:r>
-    </w:p>
-    <w:p/>
-    <w:p>
-      <w:r>
-        <w:t>U4. Con una lista de estimaciones con los siguientes datos:</w:t>
-      </w:r>
-    </w:p>
-    <w:p/>
-    <w:p>
-      <w:r>
-        <w:t xml:space="preserve">Para la línea: y la parada: </w:t>
-      </w:r>
-    </w:p>
-    <w:p/>
-    <w:p>
-      <w:r>
-        <w:t>Como la línea no se encuentra en la lista de est</w:t>
-      </w:r>
-      <w:r>
-        <w:t>imaciones se espera que devuelva la lista ordenada por el primer tiempo</w:t>
       </w:r>
     </w:p>
     <w:p/>
     <w:p/>
     <w:p>
       <w:r>
+        <w:t>Pruebas unitarias:</w:t>
+      </w:r>
+    </w:p>
+    <w:p>
+      <w:r>
+        <w:t xml:space="preserve">Estas pruebas se recogerán en </w:t>
+      </w:r>
+      <w:r>
+        <w:t>el paquete</w:t>
+      </w:r>
+      <w:r>
+        <w:t xml:space="preserve"> estimaciones</w:t>
+      </w:r>
+      <w:r>
+        <w:t xml:space="preserve"> del paquete pruebasunitarias del paquete androidTes</w:t>
+      </w:r>
+      <w:r>
+        <w:t>t.</w:t>
+      </w:r>
+    </w:p>
+    <w:p/>
+    <w:p>
+      <w:r>
+        <w:t xml:space="preserve">En primer </w:t>
+      </w:r>
+      <w:r>
+        <w:t>lugar,</w:t>
+      </w:r>
+      <w:r>
+        <w:t xml:space="preserve"> realizaremos pruebas de la función de obtener los datos del JSON con las estimaciones</w:t>
+      </w:r>
+      <w:r>
+        <w:t xml:space="preserve"> usando un pequeño JSON de prueba con el mismo formato que el obtenido del servicio del ayuntamiento</w:t>
+      </w:r>
+      <w:r>
+        <w:t>.</w:t>
+      </w:r>
+    </w:p>
+    <w:p/>
+    <w:p>
+      <w:r>
+        <w:t>U1</w:t>
+      </w:r>
+      <w:r>
+        <w:t>.</w:t>
+      </w:r>
+      <w:r>
+        <w:t xml:space="preserve"> La entrada será el fichero JSON de prueba con los siguientes datos:</w:t>
+      </w:r>
+    </w:p>
+    <w:p>
+      <w:r>
+        <w:t>(IMAGEN)</w:t>
+      </w:r>
+    </w:p>
+    <w:p/>
+    <w:p>
+      <w:r>
+        <w:t>y la salida esperada es una lista con las siguientes estimaciones:</w:t>
+      </w:r>
+    </w:p>
+    <w:p/>
+    <w:p>
+      <w:r>
+        <w:t>A continuación, probaremos el funcionamiento</w:t>
+      </w:r>
+      <w:r>
+        <w:t xml:space="preserve"> del método ordena</w:t>
+      </w:r>
+      <w:r>
+        <w:t>()</w:t>
+      </w:r>
+      <w:r>
+        <w:t xml:space="preserve"> de </w:t>
+      </w:r>
+      <w:r>
+        <w:t xml:space="preserve">la clase EstimacionesPresenter, </w:t>
+      </w:r>
+      <w:r>
+        <w:t>para ello real</w:t>
+      </w:r>
+      <w:r>
+        <w:t>izaremos las siguientes pruebas:</w:t>
+      </w:r>
+    </w:p>
+    <w:p/>
+    <w:p>
+      <w:r>
+        <w:t xml:space="preserve">U2. </w:t>
+      </w:r>
+      <w:r>
+        <w:t>Con una lista de estimaciones con los siguientes datos:</w:t>
+      </w:r>
+    </w:p>
+    <w:p/>
+    <w:p>
+      <w:r>
+        <w:t xml:space="preserve">Para la línea: y la parada: </w:t>
+      </w:r>
+    </w:p>
+    <w:p/>
+    <w:p>
+      <w:r>
+        <w:t xml:space="preserve">Se espera que </w:t>
+      </w:r>
+      <w:r>
+        <w:t xml:space="preserve">devuelva una lista ordenada por el primer tiempo de llegada en la cual </w:t>
+      </w:r>
+      <w:r>
+        <w:t>el primer elemento sea la línea.</w:t>
+      </w:r>
+      <w:r>
+        <w:t xml:space="preserve"> </w:t>
+      </w:r>
+    </w:p>
+    <w:p/>
+    <w:p>
+      <w:r>
+        <w:t>U3. Con una lista de estim</w:t>
+      </w:r>
+      <w:r>
+        <w:t>aciones vacía p</w:t>
+      </w:r>
+      <w:r>
+        <w:t xml:space="preserve">ara la línea: y la parada: </w:t>
+      </w:r>
+    </w:p>
+    <w:p/>
+    <w:p>
+      <w:r>
+        <w:t xml:space="preserve">Se espera que devuelva la lista </w:t>
+      </w:r>
+      <w:r>
+        <w:t>vacía</w:t>
+      </w:r>
+      <w:r>
+        <w:t>.</w:t>
+      </w:r>
+    </w:p>
+    <w:p/>
+    <w:p>
+      <w:r>
+        <w:t>U4. Con una lista de estimaciones con los siguientes datos:</w:t>
+      </w:r>
+    </w:p>
+    <w:p/>
+    <w:p>
+      <w:r>
+        <w:t xml:space="preserve">Para la línea: y la parada: </w:t>
+      </w:r>
+    </w:p>
+    <w:p/>
+    <w:p>
+      <w:r>
+        <w:t xml:space="preserve">Aunque </w:t>
+      </w:r>
+      <w:r>
+        <w:t>la línea no se encuentra en la lista de est</w:t>
+      </w:r>
+      <w:r>
+        <w:t>imaciones se espera que devuelva la lista ordenada por el primer tiempo</w:t>
+      </w:r>
+    </w:p>
+    <w:p/>
+    <w:p/>
+    <w:p>
+      <w:r>
         <w:t>U5</w:t>
       </w:r>
       <w:r>
@@ -742,10 +822,135 @@
     <w:p/>
     <w:p>
       <w:r>
-        <w:t>Como la parada no se encuentra en la lista de estimaciones se espera que indique el error de que no se encuentra.</w:t>
+        <w:t>Como</w:t>
+      </w:r>
+      <w:r>
+        <w:t xml:space="preserve"> la parada no se encuentra </w:t>
+      </w:r>
+      <w:r>
+        <w:t xml:space="preserve">en la lista de estimaciones se espera que devuelva </w:t>
+      </w:r>
+      <w:r>
+        <w:t xml:space="preserve">una lista </w:t>
+      </w:r>
+      <w:r>
+        <w:t>vacía</w:t>
+      </w:r>
+      <w:r>
+        <w:t>.</w:t>
       </w:r>
     </w:p>
     <w:p/>
+    <w:p>
+      <w:bookmarkStart w:id="0" w:name="_GoBack"/>
+      <w:bookmarkEnd w:id="0"/>
+    </w:p>
+    <w:p>
+      <w:r>
+        <w:t>Pruebas de Integración:</w:t>
+      </w:r>
+    </w:p>
+    <w:p/>
+    <w:p>
+      <w:r>
+        <w:t>Estas prueb</w:t>
+      </w:r>
+      <w:r>
+        <w:t>as estarán recogidas en el paquete</w:t>
+      </w:r>
+      <w:r>
+        <w:t xml:space="preserve"> estimaciones del paquete</w:t>
+      </w:r>
+      <w:r>
+        <w:t xml:space="preserve"> integración de la carpeta</w:t>
+      </w:r>
+      <w:r>
+        <w:t xml:space="preserve"> androidTest.</w:t>
+      </w:r>
+    </w:p>
+    <w:p>
+      <w:r>
+        <w:t xml:space="preserve">Se </w:t>
+      </w:r>
+      <w:r>
+        <w:t>comprobará</w:t>
+      </w:r>
+      <w:r>
+        <w:t xml:space="preserve"> el funcionamiento en primer lugar del presenter con la</w:t>
+      </w:r>
+      <w:r>
+        <w:t xml:space="preserve"> parte de datos, en este caso la clase EstimacionesPresenter con el FetchJson y parseJson.</w:t>
+      </w:r>
+    </w:p>
+    <w:p/>
+    <w:p>
+      <w:r>
+        <w:t xml:space="preserve">Estas pruebas se </w:t>
+      </w:r>
+      <w:r>
+        <w:t>realizarán</w:t>
+      </w:r>
+      <w:r>
+        <w:t xml:space="preserve"> sobre el método obtenData de la clase </w:t>
+      </w:r>
+      <w:r>
+        <w:t>EstimacionesPresenter</w:t>
+      </w:r>
+      <w:r>
+        <w:t>.</w:t>
+      </w:r>
+    </w:p>
+    <w:p/>
+    <w:p>
+      <w:r>
+        <w:t>I1.</w:t>
+      </w:r>
+      <w:r>
+        <w:t xml:space="preserve"> </w:t>
+      </w:r>
+      <w:r>
+        <w:t xml:space="preserve">Se </w:t>
+      </w:r>
+      <w:r>
+        <w:t>probará</w:t>
+      </w:r>
+      <w:r>
+        <w:t xml:space="preserve"> a ejecutar el método y se </w:t>
+      </w:r>
+      <w:r>
+        <w:t>comprobará</w:t>
+      </w:r>
+      <w:r>
+        <w:t xml:space="preserve"> que ocurre cuando todo funciona correctamente que debería devolver true y rellenar la lista</w:t>
+      </w:r>
+      <w:r>
+        <w:t xml:space="preserve"> de estimaciones.</w:t>
+      </w:r>
+    </w:p>
+    <w:p/>
+    <w:p>
+      <w:r>
+        <w:t>I2.</w:t>
+      </w:r>
+      <w:r>
+        <w:t xml:space="preserve"> </w:t>
+      </w:r>
+      <w:r>
+        <w:t xml:space="preserve"> Se </w:t>
+      </w:r>
+      <w:r>
+        <w:t>probará</w:t>
+      </w:r>
+      <w:r>
+        <w:t xml:space="preserve"> a ejecutar el método </w:t>
+      </w:r>
+      <w:r>
+        <w:t xml:space="preserve">cuando no existe conexión a internet cambiando el valor del atributo </w:t>
+      </w:r>
+      <w:r>
+        <w:t>activeNetworkInfo a null y comprobando que el método retorna false indicando el error.</w:t>
+      </w:r>
+    </w:p>
     <w:p/>
     <w:p/>
     <w:p/>
@@ -762,6 +967,95 @@
 <file path=word/numbering.xml><?xml version="1.0" encoding="utf-8"?>
 <w:numbering xmlns:wpc="http://schemas.microsoft.com/office/word/2010/wordprocessingCanvas" xmlns:mo="http://schemas.microsoft.com/office/mac/office/2008/main" xmlns:mc="http://schemas.openxmlformats.org/markup-compatibility/2006" xmlns:mv="urn:schemas-microsoft-com:mac:vml" xmlns:o="urn:schemas-microsoft-com:office:office" xmlns:r="http://schemas.openxmlformats.org/officeDocument/2006/relationships" xmlns:m="http://schemas.openxmlformats.org/officeDocument/2006/math" xmlns:v="urn:schemas-microsoft-com:vml" xmlns:wp14="http://schemas.microsoft.com/office/word/2010/wordprocessingDrawing" xmlns:wp="http://schemas.openxmlformats.org/drawingml/2006/wordprocessingDrawing" xmlns:w10="urn:schemas-microsoft-com:office:word" xmlns:w="http://schemas.openxmlformats.org/wordprocessingml/2006/main" xmlns:w14="http://schemas.microsoft.com/office/word/2010/wordml" xmlns:w15="http://schemas.microsoft.com/office/word/2012/wordml" xmlns:wpg="http://schemas.microsoft.com/office/word/2010/wordprocessingGroup" xmlns:wpi="http://schemas.microsoft.com/office/word/2010/wordprocessingInk" xmlns:wne="http://schemas.microsoft.com/office/word/2006/wordml" xmlns:wps="http://schemas.microsoft.com/office/word/2010/wordprocessingShape" mc:Ignorable="w14 w15 wp14">
   <w:abstractNum w:abstractNumId="0">
+    <w:nsid w:val="086717CD"/>
+    <w:multiLevelType w:val="hybridMultilevel"/>
+    <w:tmpl w:val="E7C884F6"/>
+    <w:lvl w:ilvl="0" w:tplc="0F28D2DE">
+      <w:start w:val="1"/>
+      <w:numFmt w:val="decimal"/>
+      <w:lvlText w:val="%1."/>
+      <w:lvlJc w:val="left"/>
+      <w:pPr>
+        <w:ind w:left="1068" w:hanging="360"/>
+      </w:pPr>
+      <w:rPr>
+        <w:rFonts w:hint="default"/>
+      </w:rPr>
+    </w:lvl>
+    <w:lvl w:ilvl="1" w:tplc="040A0019" w:tentative="1">
+      <w:start w:val="1"/>
+      <w:numFmt w:val="lowerLetter"/>
+      <w:lvlText w:val="%2."/>
+      <w:lvlJc w:val="left"/>
+      <w:pPr>
+        <w:ind w:left="1788" w:hanging="360"/>
+      </w:pPr>
+    </w:lvl>
+    <w:lvl w:ilvl="2" w:tplc="040A001B" w:tentative="1">
+      <w:start w:val="1"/>
+      <w:numFmt w:val="lowerRoman"/>
+      <w:lvlText w:val="%3."/>
+      <w:lvlJc w:val="right"/>
+      <w:pPr>
+        <w:ind w:left="2508" w:hanging="180"/>
+      </w:pPr>
+    </w:lvl>
+    <w:lvl w:ilvl="3" w:tplc="040A000F" w:tentative="1">
+      <w:start w:val="1"/>
+      <w:numFmt w:val="decimal"/>
+      <w:lvlText w:val="%4."/>
+      <w:lvlJc w:val="left"/>
+      <w:pPr>
+        <w:ind w:left="3228" w:hanging="360"/>
+      </w:pPr>
+    </w:lvl>
+    <w:lvl w:ilvl="4" w:tplc="040A0019" w:tentative="1">
+      <w:start w:val="1"/>
+      <w:numFmt w:val="lowerLetter"/>
+      <w:lvlText w:val="%5."/>
+      <w:lvlJc w:val="left"/>
+      <w:pPr>
+        <w:ind w:left="3948" w:hanging="360"/>
+      </w:pPr>
+    </w:lvl>
+    <w:lvl w:ilvl="5" w:tplc="040A001B" w:tentative="1">
+      <w:start w:val="1"/>
+      <w:numFmt w:val="lowerRoman"/>
+      <w:lvlText w:val="%6."/>
+      <w:lvlJc w:val="right"/>
+      <w:pPr>
+        <w:ind w:left="4668" w:hanging="180"/>
+      </w:pPr>
+    </w:lvl>
+    <w:lvl w:ilvl="6" w:tplc="040A000F" w:tentative="1">
+      <w:start w:val="1"/>
+      <w:numFmt w:val="decimal"/>
+      <w:lvlText w:val="%7."/>
+      <w:lvlJc w:val="left"/>
+      <w:pPr>
+        <w:ind w:left="5388" w:hanging="360"/>
+      </w:pPr>
+    </w:lvl>
+    <w:lvl w:ilvl="7" w:tplc="040A0019" w:tentative="1">
+      <w:start w:val="1"/>
+      <w:numFmt w:val="lowerLetter"/>
+      <w:lvlText w:val="%8."/>
+      <w:lvlJc w:val="left"/>
+      <w:pPr>
+        <w:ind w:left="6108" w:hanging="360"/>
+      </w:pPr>
+    </w:lvl>
+    <w:lvl w:ilvl="8" w:tplc="040A001B" w:tentative="1">
+      <w:start w:val="1"/>
+      <w:numFmt w:val="lowerRoman"/>
+      <w:lvlText w:val="%9."/>
+      <w:lvlJc w:val="right"/>
+      <w:pPr>
+        <w:ind w:left="6828" w:hanging="180"/>
+      </w:pPr>
+    </w:lvl>
+  </w:abstractNum>
+  <w:abstractNum w:abstractNumId="1">
     <w:nsid w:val="1D2E3309"/>
     <w:multiLevelType w:val="hybridMultilevel"/>
     <w:tmpl w:val="8FD0B1B4"/>
@@ -850,7 +1144,7 @@
       </w:pPr>
     </w:lvl>
   </w:abstractNum>
-  <w:abstractNum w:abstractNumId="1">
+  <w:abstractNum w:abstractNumId="2">
     <w:nsid w:val="24B8582F"/>
     <w:multiLevelType w:val="hybridMultilevel"/>
     <w:tmpl w:val="B3EAB8DE"/>
@@ -939,7 +1233,7 @@
       </w:pPr>
     </w:lvl>
   </w:abstractNum>
-  <w:abstractNum w:abstractNumId="2">
+  <w:abstractNum w:abstractNumId="3">
     <w:nsid w:val="279B13D5"/>
     <w:multiLevelType w:val="hybridMultilevel"/>
     <w:tmpl w:val="E7C884F6"/>
@@ -1028,7 +1322,7 @@
       </w:pPr>
     </w:lvl>
   </w:abstractNum>
-  <w:abstractNum w:abstractNumId="3">
+  <w:abstractNum w:abstractNumId="4">
     <w:nsid w:val="2D2D41B3"/>
     <w:multiLevelType w:val="hybridMultilevel"/>
     <w:tmpl w:val="3DAE8F16"/>
@@ -1117,7 +1411,7 @@
       </w:pPr>
     </w:lvl>
   </w:abstractNum>
-  <w:abstractNum w:abstractNumId="4">
+  <w:abstractNum w:abstractNumId="5">
     <w:nsid w:val="34167AB7"/>
     <w:multiLevelType w:val="hybridMultilevel"/>
     <w:tmpl w:val="1B921FCE"/>
@@ -1206,7 +1500,7 @@
       </w:pPr>
     </w:lvl>
   </w:abstractNum>
-  <w:abstractNum w:abstractNumId="5">
+  <w:abstractNum w:abstractNumId="6">
     <w:nsid w:val="419D544A"/>
     <w:multiLevelType w:val="hybridMultilevel"/>
     <w:tmpl w:val="B7FCCBEC"/>
@@ -1295,7 +1589,7 @@
       </w:pPr>
     </w:lvl>
   </w:abstractNum>
-  <w:abstractNum w:abstractNumId="6">
+  <w:abstractNum w:abstractNumId="7">
     <w:nsid w:val="5CDD5349"/>
     <w:multiLevelType w:val="hybridMultilevel"/>
     <w:tmpl w:val="DCFA0E9C"/>
@@ -1384,7 +1678,7 @@
       </w:pPr>
     </w:lvl>
   </w:abstractNum>
-  <w:abstractNum w:abstractNumId="7">
+  <w:abstractNum w:abstractNumId="8">
     <w:nsid w:val="630A3226"/>
     <w:multiLevelType w:val="hybridMultilevel"/>
     <w:tmpl w:val="34D8BA2E"/>
@@ -1473,7 +1767,7 @@
       </w:pPr>
     </w:lvl>
   </w:abstractNum>
-  <w:abstractNum w:abstractNumId="8">
+  <w:abstractNum w:abstractNumId="9">
     <w:nsid w:val="66D962FC"/>
     <w:multiLevelType w:val="hybridMultilevel"/>
     <w:tmpl w:val="5D6C67B6"/>
@@ -1562,7 +1856,7 @@
       </w:pPr>
     </w:lvl>
   </w:abstractNum>
-  <w:abstractNum w:abstractNumId="9">
+  <w:abstractNum w:abstractNumId="10">
     <w:nsid w:val="722E1A3C"/>
     <w:multiLevelType w:val="hybridMultilevel"/>
     <w:tmpl w:val="56D6C10E"/>
@@ -1648,7 +1942,7 @@
       </w:pPr>
     </w:lvl>
   </w:abstractNum>
-  <w:abstractNum w:abstractNumId="10">
+  <w:abstractNum w:abstractNumId="11">
     <w:nsid w:val="72A744BD"/>
     <w:multiLevelType w:val="hybridMultilevel"/>
     <w:tmpl w:val="5964A9C0"/>
@@ -1737,7 +2031,7 @@
       </w:pPr>
     </w:lvl>
   </w:abstractNum>
-  <w:abstractNum w:abstractNumId="11">
+  <w:abstractNum w:abstractNumId="12">
     <w:nsid w:val="79684EAC"/>
     <w:multiLevelType w:val="hybridMultilevel"/>
     <w:tmpl w:val="E5A8F712"/>
@@ -1827,40 +2121,43 @@
     </w:lvl>
   </w:abstractNum>
   <w:num w:numId="1">
+    <w:abstractNumId w:val="10"/>
+  </w:num>
+  <w:num w:numId="2">
+    <w:abstractNumId w:val="5"/>
+  </w:num>
+  <w:num w:numId="3">
+    <w:abstractNumId w:val="12"/>
+  </w:num>
+  <w:num w:numId="4">
+    <w:abstractNumId w:val="8"/>
+  </w:num>
+  <w:num w:numId="5">
+    <w:abstractNumId w:val="4"/>
+  </w:num>
+  <w:num w:numId="6">
+    <w:abstractNumId w:val="11"/>
+  </w:num>
+  <w:num w:numId="7">
+    <w:abstractNumId w:val="7"/>
+  </w:num>
+  <w:num w:numId="8">
+    <w:abstractNumId w:val="6"/>
+  </w:num>
+  <w:num w:numId="9">
     <w:abstractNumId w:val="9"/>
   </w:num>
-  <w:num w:numId="2">
-    <w:abstractNumId w:val="4"/>
+  <w:num w:numId="10">
+    <w:abstractNumId w:val="1"/>
   </w:num>
-  <w:num w:numId="3">
-    <w:abstractNumId w:val="11"/>
+  <w:num w:numId="11">
+    <w:abstractNumId w:val="2"/>
   </w:num>
-  <w:num w:numId="4">
-    <w:abstractNumId w:val="7"/>
-  </w:num>
-  <w:num w:numId="5">
+  <w:num w:numId="12">
     <w:abstractNumId w:val="3"/>
   </w:num>
-  <w:num w:numId="6">
-    <w:abstractNumId w:val="10"/>
-  </w:num>
-  <w:num w:numId="7">
-    <w:abstractNumId w:val="6"/>
-  </w:num>
-  <w:num w:numId="8">
-    <w:abstractNumId w:val="5"/>
-  </w:num>
-  <w:num w:numId="9">
-    <w:abstractNumId w:val="8"/>
-  </w:num>
-  <w:num w:numId="10">
+  <w:num w:numId="13">
     <w:abstractNumId w:val="0"/>
-  </w:num>
-  <w:num w:numId="11">
-    <w:abstractNumId w:val="1"/>
-  </w:num>
-  <w:num w:numId="12">
-    <w:abstractNumId w:val="2"/>
   </w:num>
 </w:numbering>
 </file>

</xml_diff>

<commit_message>
Añadidas pruebas unitarias y actualizado plan de pruebas
</commit_message>
<xml_diff>
--- a/Docs/Test Plans/US242330-ListarEstimacionesDeLlegada/US242330-ListarEstimacionesDeLlegada.docx
+++ b/Docs/Test Plans/US242330-ListarEstimacionesDeLlegada/US242330-ListarEstimacionesDeLlegada.docx
@@ -4,13 +4,20 @@
   <w:body>
     <w:p>
       <w:pPr>
+        <w:jc w:val="center"/>
         <w:outlineLvl w:val="0"/>
         <w:rPr>
+          <w:rFonts w:asciiTheme="majorHAnsi" w:hAnsiTheme="majorHAnsi"/>
+          <w:sz w:val="48"/>
+          <w:u w:val="single"/>
           <w:lang w:val="es-ES"/>
         </w:rPr>
       </w:pPr>
       <w:r>
         <w:rPr>
+          <w:rFonts w:asciiTheme="majorHAnsi" w:hAnsiTheme="majorHAnsi"/>
+          <w:sz w:val="48"/>
+          <w:u w:val="single"/>
           <w:lang w:val="es-ES"/>
         </w:rPr>
         <w:t>Plan de pruebas</w:t>
@@ -18,6 +25,7 @@
     </w:p>
     <w:p>
       <w:pPr>
+        <w:jc w:val="center"/>
         <w:rPr>
           <w:lang w:val="es-ES"/>
         </w:rPr>
@@ -38,13 +46,26 @@
     </w:p>
     <w:p>
       <w:pPr>
+        <w:rPr>
+          <w:lang w:val="es-ES"/>
+        </w:rPr>
+      </w:pPr>
+    </w:p>
+    <w:p>
+      <w:pPr>
         <w:outlineLvl w:val="0"/>
         <w:rPr>
+          <w:rFonts w:asciiTheme="majorHAnsi" w:hAnsiTheme="majorHAnsi"/>
+          <w:sz w:val="28"/>
+          <w:u w:val="single"/>
           <w:lang w:val="es-ES"/>
         </w:rPr>
       </w:pPr>
       <w:r>
         <w:rPr>
+          <w:rFonts w:asciiTheme="majorHAnsi" w:hAnsiTheme="majorHAnsi"/>
+          <w:sz w:val="28"/>
+          <w:u w:val="single"/>
           <w:lang w:val="es-ES"/>
         </w:rPr>
         <w:t>Diagrama de componentes orientativo</w:t>
@@ -133,6 +154,86 @@
     </w:p>
     <w:p>
       <w:r>
+        <w:rPr>
+          <w:rFonts w:asciiTheme="majorHAnsi" w:hAnsiTheme="majorHAnsi"/>
+          <w:sz w:val="28"/>
+          <w:u w:val="single"/>
+        </w:rPr>
+        <w:lastRenderedPageBreak/>
+        <w:t>Diagrama de clases orientativo:</w:t>
+      </w:r>
+      <w:r>
+        <w:rPr>
+          <w:noProof/>
+          <w:lang w:eastAsia="es-ES_tradnl"/>
+        </w:rPr>
+        <w:drawing>
+          <wp:inline distT="0" distB="0" distL="0" distR="0" wp14:anchorId="124F306E" wp14:editId="1C217155">
+            <wp:extent cx="5715635" cy="4955540"/>
+            <wp:effectExtent l="0" t="0" r="0" b="0"/>
+            <wp:docPr id="1" name="Imagen 1" descr="../../../../../../../Library/Containers/com.apple.mail/Data/Library/Mail%20Downloads/6247C84E-6B1A-4EC3-B9D5-5538BF6C686F/Diagrama%20de%20clases%2"/>
+            <wp:cNvGraphicFramePr>
+              <a:graphicFrameLocks xmlns:a="http://schemas.openxmlformats.org/drawingml/2006/main" noChangeAspect="1"/>
+            </wp:cNvGraphicFramePr>
+            <a:graphic xmlns:a="http://schemas.openxmlformats.org/drawingml/2006/main">
+              <a:graphicData uri="http://schemas.openxmlformats.org/drawingml/2006/picture">
+                <pic:pic xmlns:pic="http://schemas.openxmlformats.org/drawingml/2006/picture">
+                  <pic:nvPicPr>
+                    <pic:cNvPr id="0" name="Picture 1" descr="../../../../../../../Library/Containers/com.apple.mail/Data/Library/Mail%20Downloads/6247C84E-6B1A-4EC3-B9D5-5538BF6C686F/Diagrama%20de%20clases%2"/>
+                    <pic:cNvPicPr>
+                      <a:picLocks noChangeAspect="1" noChangeArrowheads="1"/>
+                    </pic:cNvPicPr>
+                  </pic:nvPicPr>
+                  <pic:blipFill>
+                    <a:blip r:embed="rId6" cstate="print">
+                      <a:extLst>
+                        <a:ext uri="{28A0092B-C50C-407E-A947-70E740481C1C}">
+                          <a14:useLocalDpi xmlns:a14="http://schemas.microsoft.com/office/drawing/2010/main" val="0"/>
+                        </a:ext>
+                      </a:extLst>
+                    </a:blip>
+                    <a:srcRect/>
+                    <a:stretch>
+                      <a:fillRect/>
+                    </a:stretch>
+                  </pic:blipFill>
+                  <pic:spPr bwMode="auto">
+                    <a:xfrm>
+                      <a:off x="0" y="0"/>
+                      <a:ext cx="5715635" cy="4955540"/>
+                    </a:xfrm>
+                    <a:prstGeom prst="rect">
+                      <a:avLst/>
+                    </a:prstGeom>
+                    <a:noFill/>
+                    <a:ln>
+                      <a:noFill/>
+                    </a:ln>
+                  </pic:spPr>
+                </pic:pic>
+              </a:graphicData>
+            </a:graphic>
+          </wp:inline>
+        </w:drawing>
+      </w:r>
+    </w:p>
+    <w:p/>
+    <w:p/>
+    <w:p/>
+    <w:p>
+      <w:pPr>
+        <w:rPr>
+          <w:rFonts w:asciiTheme="majorHAnsi" w:hAnsiTheme="majorHAnsi"/>
+          <w:sz w:val="28"/>
+          <w:u w:val="single"/>
+        </w:rPr>
+      </w:pPr>
+      <w:r>
+        <w:rPr>
+          <w:rFonts w:asciiTheme="majorHAnsi" w:hAnsiTheme="majorHAnsi"/>
+          <w:sz w:val="28"/>
+          <w:u w:val="single"/>
+        </w:rPr>
         <w:t>Pruebas de aceptación:</w:t>
       </w:r>
     </w:p>
@@ -150,7 +251,15 @@
         <w:t>el paquete</w:t>
       </w:r>
       <w:r>
-        <w:t xml:space="preserve"> estimaciones de la carpeta aceptación de androidTest.</w:t>
+        <w:t xml:space="preserve"> estimaciones de la carpeta aceptación de </w:t>
+      </w:r>
+      <w:proofErr w:type="spellStart"/>
+      <w:r>
+        <w:t>androidTest</w:t>
+      </w:r>
+      <w:proofErr w:type="spellEnd"/>
+      <w:r>
+        <w:t>.</w:t>
       </w:r>
       <w:r>
         <w:t xml:space="preserve">  </w:t>
@@ -402,7 +511,6 @@
         </w:numPr>
       </w:pPr>
       <w:r>
-        <w:lastRenderedPageBreak/>
         <w:t>Se</w:t>
       </w:r>
       <w:r>
@@ -639,7 +747,19 @@
     <w:p/>
     <w:p/>
     <w:p>
-      <w:r>
+      <w:pPr>
+        <w:rPr>
+          <w:rFonts w:asciiTheme="majorHAnsi" w:hAnsiTheme="majorHAnsi"/>
+          <w:sz w:val="28"/>
+          <w:u w:val="single"/>
+        </w:rPr>
+      </w:pPr>
+      <w:r>
+        <w:rPr>
+          <w:rFonts w:asciiTheme="majorHAnsi" w:hAnsiTheme="majorHAnsi"/>
+          <w:sz w:val="28"/>
+          <w:u w:val="single"/>
+        </w:rPr>
         <w:t>Pruebas unitarias:</w:t>
       </w:r>
     </w:p>
@@ -654,10 +774,26 @@
         <w:t xml:space="preserve"> estimaciones</w:t>
       </w:r>
       <w:r>
-        <w:t xml:space="preserve"> del paquete pruebasunitarias del paquete androidTes</w:t>
-      </w:r>
-      <w:r>
-        <w:t>t.</w:t>
+        <w:t xml:space="preserve"> del paquete </w:t>
+      </w:r>
+      <w:proofErr w:type="spellStart"/>
+      <w:r>
+        <w:t>pruebasunitarias</w:t>
+      </w:r>
+      <w:proofErr w:type="spellEnd"/>
+      <w:r>
+        <w:t xml:space="preserve"> del paquete </w:t>
+      </w:r>
+      <w:proofErr w:type="spellStart"/>
+      <w:r>
+        <w:t>androidTes</w:t>
+      </w:r>
+      <w:r>
+        <w:t>t</w:t>
+      </w:r>
+      <w:proofErr w:type="spellEnd"/>
+      <w:r>
+        <w:t>.</w:t>
       </w:r>
     </w:p>
     <w:p/>
@@ -678,78 +814,740 @@
         <w:t>.</w:t>
       </w:r>
     </w:p>
+    <w:p>
+      <w:bookmarkStart w:id="0" w:name="_GoBack"/>
+      <w:bookmarkEnd w:id="0"/>
+    </w:p>
+    <w:p>
+      <w:r>
+        <w:t>U1</w:t>
+      </w:r>
+      <w:r>
+        <w:t>.</w:t>
+      </w:r>
+      <w:r>
+        <w:t xml:space="preserve"> La entrada será el fichero JSON de prueba con los siguientes datos:</w:t>
+      </w:r>
+      <w:r>
+        <w:rPr>
+          <w:noProof/>
+          <w:lang w:eastAsia="es-ES_tradnl"/>
+        </w:rPr>
+        <w:drawing>
+          <wp:inline distT="0" distB="0" distL="0" distR="0" wp14:anchorId="7FA0AA67" wp14:editId="50AE5D3A">
+            <wp:extent cx="5384800" cy="3505200"/>
+            <wp:effectExtent l="0" t="0" r="0" b="0"/>
+            <wp:docPr id="3" name="Imagen 3" descr="../../../../../../../Desktop/Captura%20de%20pantalla%202017-11-26%20a"/>
+            <wp:cNvGraphicFramePr>
+              <a:graphicFrameLocks xmlns:a="http://schemas.openxmlformats.org/drawingml/2006/main" noChangeAspect="1"/>
+            </wp:cNvGraphicFramePr>
+            <a:graphic xmlns:a="http://schemas.openxmlformats.org/drawingml/2006/main">
+              <a:graphicData uri="http://schemas.openxmlformats.org/drawingml/2006/picture">
+                <pic:pic xmlns:pic="http://schemas.openxmlformats.org/drawingml/2006/picture">
+                  <pic:nvPicPr>
+                    <pic:cNvPr id="0" name="Picture 2" descr="../../../../../../../Desktop/Captura%20de%20pantalla%202017-11-26%20a"/>
+                    <pic:cNvPicPr>
+                      <a:picLocks noChangeAspect="1" noChangeArrowheads="1"/>
+                    </pic:cNvPicPr>
+                  </pic:nvPicPr>
+                  <pic:blipFill>
+                    <a:blip r:embed="rId7" cstate="print">
+                      <a:extLst>
+                        <a:ext uri="{28A0092B-C50C-407E-A947-70E740481C1C}">
+                          <a14:useLocalDpi xmlns:a14="http://schemas.microsoft.com/office/drawing/2010/main" val="0"/>
+                        </a:ext>
+                      </a:extLst>
+                    </a:blip>
+                    <a:srcRect/>
+                    <a:stretch>
+                      <a:fillRect/>
+                    </a:stretch>
+                  </pic:blipFill>
+                  <pic:spPr bwMode="auto">
+                    <a:xfrm>
+                      <a:off x="0" y="0"/>
+                      <a:ext cx="5384800" cy="3505200"/>
+                    </a:xfrm>
+                    <a:prstGeom prst="rect">
+                      <a:avLst/>
+                    </a:prstGeom>
+                    <a:noFill/>
+                    <a:ln>
+                      <a:noFill/>
+                    </a:ln>
+                  </pic:spPr>
+                </pic:pic>
+              </a:graphicData>
+            </a:graphic>
+          </wp:inline>
+        </w:drawing>
+      </w:r>
+    </w:p>
     <w:p/>
     <w:p>
       <w:r>
-        <w:t>U1</w:t>
-      </w:r>
+        <w:t xml:space="preserve">y la salida esperada es una lista </w:t>
+      </w:r>
+      <w:r>
+        <w:t xml:space="preserve">con las estimaciones del </w:t>
+      </w:r>
+      <w:proofErr w:type="spellStart"/>
+      <w:r>
+        <w:t>json</w:t>
+      </w:r>
+      <w:proofErr w:type="spellEnd"/>
       <w:r>
         <w:t>.</w:t>
       </w:r>
-      <w:r>
-        <w:t xml:space="preserve"> La entrada será el fichero JSON de prueba con los siguientes datos:</w:t>
-      </w:r>
-    </w:p>
-    <w:p>
-      <w:r>
-        <w:t>(IMAGEN)</w:t>
-      </w:r>
     </w:p>
     <w:p/>
     <w:p>
       <w:r>
-        <w:t>y la salida esperada es una lista con las siguientes estimaciones:</w:t>
+        <w:t>A continuaci</w:t>
+      </w:r>
+      <w:r>
+        <w:rPr>
+          <w:rFonts w:ascii="Helvetica" w:eastAsia="Helvetica" w:hAnsi="Helvetica" w:cs="Helvetica"/>
+        </w:rPr>
+        <w:t>ón, probaremos el funcionamiento</w:t>
+      </w:r>
+      <w:r>
+        <w:t xml:space="preserve"> del método </w:t>
+      </w:r>
+      <w:proofErr w:type="gramStart"/>
+      <w:r>
+        <w:t>ordena</w:t>
+      </w:r>
+      <w:r>
+        <w:t>(</w:t>
+      </w:r>
+      <w:proofErr w:type="gramEnd"/>
+      <w:r>
+        <w:t>)</w:t>
+      </w:r>
+      <w:r>
+        <w:t xml:space="preserve"> de </w:t>
+      </w:r>
+      <w:r>
+        <w:t xml:space="preserve">la clase </w:t>
+      </w:r>
+      <w:proofErr w:type="spellStart"/>
+      <w:r>
+        <w:t>EstimacionesPresenter</w:t>
+      </w:r>
+      <w:proofErr w:type="spellEnd"/>
+      <w:r>
+        <w:t xml:space="preserve">, </w:t>
+      </w:r>
+      <w:r>
+        <w:t>para ello real</w:t>
+      </w:r>
+      <w:r>
+        <w:t>izaremos las siguientes pruebas:</w:t>
       </w:r>
     </w:p>
     <w:p/>
     <w:p>
       <w:r>
-        <w:t>A continuación, probaremos el funcionamiento</w:t>
-      </w:r>
-      <w:r>
-        <w:t xml:space="preserve"> del método ordena</w:t>
-      </w:r>
-      <w:r>
-        <w:t>()</w:t>
-      </w:r>
-      <w:r>
-        <w:t xml:space="preserve"> de </w:t>
-      </w:r>
-      <w:r>
-        <w:t xml:space="preserve">la clase EstimacionesPresenter, </w:t>
-      </w:r>
-      <w:r>
-        <w:t>para ello real</w:t>
-      </w:r>
-      <w:r>
-        <w:t>izaremos las siguientes pruebas:</w:t>
+        <w:t xml:space="preserve">U2. </w:t>
+      </w:r>
+      <w:r>
+        <w:t>Con una lista de estimaciones con los siguientes datos:</w:t>
+      </w:r>
+    </w:p>
+    <w:p>
+      <w:pPr>
+        <w:shd w:val="clear" w:color="auto" w:fill="2B2B2B"/>
+        <w:tabs>
+          <w:tab w:val="left" w:pos="916"/>
+          <w:tab w:val="left" w:pos="1832"/>
+          <w:tab w:val="left" w:pos="2748"/>
+          <w:tab w:val="left" w:pos="3664"/>
+          <w:tab w:val="left" w:pos="4580"/>
+          <w:tab w:val="left" w:pos="5496"/>
+          <w:tab w:val="left" w:pos="6412"/>
+          <w:tab w:val="left" w:pos="7328"/>
+          <w:tab w:val="left" w:pos="8244"/>
+          <w:tab w:val="left" w:pos="9160"/>
+          <w:tab w:val="left" w:pos="10076"/>
+          <w:tab w:val="left" w:pos="10992"/>
+          <w:tab w:val="left" w:pos="11908"/>
+          <w:tab w:val="left" w:pos="12824"/>
+          <w:tab w:val="left" w:pos="13740"/>
+          <w:tab w:val="left" w:pos="14656"/>
+        </w:tabs>
+        <w:rPr>
+          <w:rFonts w:ascii="Menlo" w:hAnsi="Menlo" w:cs="Menlo"/>
+          <w:color w:val="A9B7C6"/>
+          <w:sz w:val="20"/>
+          <w:szCs w:val="20"/>
+          <w:lang w:eastAsia="es-ES_tradnl"/>
+        </w:rPr>
+      </w:pPr>
+      <w:r>
+        <w:rPr>
+          <w:rFonts w:ascii="Menlo" w:hAnsi="Menlo" w:cs="Menlo"/>
+          <w:i/>
+          <w:iCs/>
+          <w:color w:val="9876AA"/>
+          <w:sz w:val="20"/>
+          <w:szCs w:val="20"/>
+          <w:lang w:eastAsia="es-ES_tradnl"/>
+        </w:rPr>
+        <w:t xml:space="preserve">e1 </w:t>
+      </w:r>
+      <w:r>
+        <w:rPr>
+          <w:rFonts w:ascii="Menlo" w:hAnsi="Menlo" w:cs="Menlo"/>
+          <w:color w:val="A9B7C6"/>
+          <w:sz w:val="20"/>
+          <w:szCs w:val="20"/>
+          <w:lang w:eastAsia="es-ES_tradnl"/>
+        </w:rPr>
+        <w:t xml:space="preserve">= </w:t>
+      </w:r>
+      <w:r>
+        <w:rPr>
+          <w:rFonts w:ascii="Menlo" w:hAnsi="Menlo" w:cs="Menlo"/>
+          <w:color w:val="CC7832"/>
+          <w:sz w:val="20"/>
+          <w:szCs w:val="20"/>
+          <w:lang w:eastAsia="es-ES_tradnl"/>
+        </w:rPr>
+        <w:t xml:space="preserve">new </w:t>
+      </w:r>
+      <w:proofErr w:type="spellStart"/>
+      <w:proofErr w:type="gramStart"/>
+      <w:r>
+        <w:rPr>
+          <w:rFonts w:ascii="Menlo" w:hAnsi="Menlo" w:cs="Menlo"/>
+          <w:color w:val="A9B7C6"/>
+          <w:sz w:val="20"/>
+          <w:szCs w:val="20"/>
+          <w:lang w:eastAsia="es-ES_tradnl"/>
+        </w:rPr>
+        <w:t>Estimacion</w:t>
+      </w:r>
+      <w:proofErr w:type="spellEnd"/>
+      <w:r>
+        <w:rPr>
+          <w:rFonts w:ascii="Menlo" w:hAnsi="Menlo" w:cs="Menlo"/>
+          <w:color w:val="A9B7C6"/>
+          <w:sz w:val="20"/>
+          <w:szCs w:val="20"/>
+          <w:lang w:eastAsia="es-ES_tradnl"/>
+        </w:rPr>
+        <w:t>(</w:t>
+      </w:r>
+      <w:proofErr w:type="gramEnd"/>
+      <w:r>
+        <w:rPr>
+          <w:rFonts w:ascii="Menlo" w:hAnsi="Menlo" w:cs="Menlo"/>
+          <w:color w:val="6A8759"/>
+          <w:sz w:val="20"/>
+          <w:szCs w:val="20"/>
+          <w:lang w:eastAsia="es-ES_tradnl"/>
+        </w:rPr>
+        <w:t>"1"</w:t>
+      </w:r>
+      <w:r>
+        <w:rPr>
+          <w:rFonts w:ascii="Menlo" w:hAnsi="Menlo" w:cs="Menlo"/>
+          <w:color w:val="CC7832"/>
+          <w:sz w:val="20"/>
+          <w:szCs w:val="20"/>
+          <w:lang w:eastAsia="es-ES_tradnl"/>
+        </w:rPr>
+        <w:t>,</w:t>
+      </w:r>
+      <w:r>
+        <w:rPr>
+          <w:rFonts w:ascii="Menlo" w:hAnsi="Menlo" w:cs="Menlo"/>
+          <w:color w:val="6A8759"/>
+          <w:sz w:val="20"/>
+          <w:szCs w:val="20"/>
+          <w:lang w:eastAsia="es-ES_tradnl"/>
+        </w:rPr>
+        <w:t>"12"</w:t>
+      </w:r>
+      <w:r>
+        <w:rPr>
+          <w:rFonts w:ascii="Menlo" w:hAnsi="Menlo" w:cs="Menlo"/>
+          <w:color w:val="CC7832"/>
+          <w:sz w:val="20"/>
+          <w:szCs w:val="20"/>
+          <w:lang w:eastAsia="es-ES_tradnl"/>
+        </w:rPr>
+        <w:t>,</w:t>
+      </w:r>
+      <w:r>
+        <w:rPr>
+          <w:rFonts w:ascii="Menlo" w:hAnsi="Menlo" w:cs="Menlo"/>
+          <w:color w:val="6A8759"/>
+          <w:sz w:val="20"/>
+          <w:szCs w:val="20"/>
+          <w:lang w:eastAsia="es-ES_tradnl"/>
+        </w:rPr>
+        <w:t>"641"</w:t>
+      </w:r>
+      <w:r>
+        <w:rPr>
+          <w:rFonts w:ascii="Menlo" w:hAnsi="Menlo" w:cs="Menlo"/>
+          <w:color w:val="CC7832"/>
+          <w:sz w:val="20"/>
+          <w:szCs w:val="20"/>
+          <w:lang w:eastAsia="es-ES_tradnl"/>
+        </w:rPr>
+        <w:t>,</w:t>
+      </w:r>
+      <w:r>
+        <w:rPr>
+          <w:rFonts w:ascii="Menlo" w:hAnsi="Menlo" w:cs="Menlo"/>
+          <w:color w:val="6A8759"/>
+          <w:sz w:val="20"/>
+          <w:szCs w:val="20"/>
+          <w:lang w:eastAsia="es-ES_tradnl"/>
+        </w:rPr>
+        <w:t>"5"</w:t>
+      </w:r>
+      <w:r>
+        <w:rPr>
+          <w:rFonts w:ascii="Menlo" w:hAnsi="Menlo" w:cs="Menlo"/>
+          <w:color w:val="CC7832"/>
+          <w:sz w:val="20"/>
+          <w:szCs w:val="20"/>
+          <w:lang w:eastAsia="es-ES_tradnl"/>
+        </w:rPr>
+        <w:t>,</w:t>
+      </w:r>
+      <w:r>
+        <w:rPr>
+          <w:rFonts w:ascii="Menlo" w:hAnsi="Menlo" w:cs="Menlo"/>
+          <w:color w:val="6A8759"/>
+          <w:sz w:val="20"/>
+          <w:szCs w:val="20"/>
+          <w:lang w:eastAsia="es-ES_tradnl"/>
+        </w:rPr>
+        <w:t>"1241243456412"</w:t>
+      </w:r>
+      <w:r>
+        <w:rPr>
+          <w:rFonts w:ascii="Menlo" w:hAnsi="Menlo" w:cs="Menlo"/>
+          <w:color w:val="A9B7C6"/>
+          <w:sz w:val="20"/>
+          <w:szCs w:val="20"/>
+          <w:lang w:eastAsia="es-ES_tradnl"/>
+        </w:rPr>
+        <w:t>)</w:t>
+      </w:r>
+      <w:r>
+        <w:rPr>
+          <w:rFonts w:ascii="Menlo" w:hAnsi="Menlo" w:cs="Menlo"/>
+          <w:color w:val="CC7832"/>
+          <w:sz w:val="20"/>
+          <w:szCs w:val="20"/>
+          <w:lang w:eastAsia="es-ES_tradnl"/>
+        </w:rPr>
+        <w:t>;</w:t>
+      </w:r>
+      <w:r>
+        <w:rPr>
+          <w:rFonts w:ascii="Menlo" w:hAnsi="Menlo" w:cs="Menlo"/>
+          <w:color w:val="CC7832"/>
+          <w:sz w:val="20"/>
+          <w:szCs w:val="20"/>
+          <w:lang w:eastAsia="es-ES_tradnl"/>
+        </w:rPr>
+        <w:br/>
+      </w:r>
+      <w:r>
+        <w:rPr>
+          <w:rFonts w:ascii="Menlo" w:hAnsi="Menlo" w:cs="Menlo"/>
+          <w:i/>
+          <w:iCs/>
+          <w:color w:val="9876AA"/>
+          <w:sz w:val="20"/>
+          <w:szCs w:val="20"/>
+          <w:lang w:eastAsia="es-ES_tradnl"/>
+        </w:rPr>
+        <w:t xml:space="preserve">e2 </w:t>
+      </w:r>
+      <w:r>
+        <w:rPr>
+          <w:rFonts w:ascii="Menlo" w:hAnsi="Menlo" w:cs="Menlo"/>
+          <w:color w:val="A9B7C6"/>
+          <w:sz w:val="20"/>
+          <w:szCs w:val="20"/>
+          <w:lang w:eastAsia="es-ES_tradnl"/>
+        </w:rPr>
+        <w:t xml:space="preserve">= </w:t>
+      </w:r>
+      <w:r>
+        <w:rPr>
+          <w:rFonts w:ascii="Menlo" w:hAnsi="Menlo" w:cs="Menlo"/>
+          <w:color w:val="CC7832"/>
+          <w:sz w:val="20"/>
+          <w:szCs w:val="20"/>
+          <w:lang w:eastAsia="es-ES_tradnl"/>
+        </w:rPr>
+        <w:t xml:space="preserve">new </w:t>
+      </w:r>
+      <w:proofErr w:type="spellStart"/>
+      <w:r>
+        <w:rPr>
+          <w:rFonts w:ascii="Menlo" w:hAnsi="Menlo" w:cs="Menlo"/>
+          <w:color w:val="A9B7C6"/>
+          <w:sz w:val="20"/>
+          <w:szCs w:val="20"/>
+          <w:lang w:eastAsia="es-ES_tradnl"/>
+        </w:rPr>
+        <w:t>Estimacion</w:t>
+      </w:r>
+      <w:proofErr w:type="spellEnd"/>
+      <w:r>
+        <w:rPr>
+          <w:rFonts w:ascii="Menlo" w:hAnsi="Menlo" w:cs="Menlo"/>
+          <w:color w:val="A9B7C6"/>
+          <w:sz w:val="20"/>
+          <w:szCs w:val="20"/>
+          <w:lang w:eastAsia="es-ES_tradnl"/>
+        </w:rPr>
+        <w:t>(</w:t>
+      </w:r>
+      <w:r>
+        <w:rPr>
+          <w:rFonts w:ascii="Menlo" w:hAnsi="Menlo" w:cs="Menlo"/>
+          <w:color w:val="6A8759"/>
+          <w:sz w:val="20"/>
+          <w:szCs w:val="20"/>
+          <w:lang w:eastAsia="es-ES_tradnl"/>
+        </w:rPr>
+        <w:t>"2"</w:t>
+      </w:r>
+      <w:r>
+        <w:rPr>
+          <w:rFonts w:ascii="Menlo" w:hAnsi="Menlo" w:cs="Menlo"/>
+          <w:color w:val="CC7832"/>
+          <w:sz w:val="20"/>
+          <w:szCs w:val="20"/>
+          <w:lang w:eastAsia="es-ES_tradnl"/>
+        </w:rPr>
+        <w:t>,</w:t>
+      </w:r>
+      <w:r>
+        <w:rPr>
+          <w:rFonts w:ascii="Menlo" w:hAnsi="Menlo" w:cs="Menlo"/>
+          <w:color w:val="6A8759"/>
+          <w:sz w:val="20"/>
+          <w:szCs w:val="20"/>
+          <w:lang w:eastAsia="es-ES_tradnl"/>
+        </w:rPr>
+        <w:t>"22"</w:t>
+      </w:r>
+      <w:r>
+        <w:rPr>
+          <w:rFonts w:ascii="Menlo" w:hAnsi="Menlo" w:cs="Menlo"/>
+          <w:color w:val="CC7832"/>
+          <w:sz w:val="20"/>
+          <w:szCs w:val="20"/>
+          <w:lang w:eastAsia="es-ES_tradnl"/>
+        </w:rPr>
+        <w:t>,</w:t>
+      </w:r>
+      <w:r>
+        <w:rPr>
+          <w:rFonts w:ascii="Menlo" w:hAnsi="Menlo" w:cs="Menlo"/>
+          <w:color w:val="6A8759"/>
+          <w:sz w:val="20"/>
+          <w:szCs w:val="20"/>
+          <w:lang w:eastAsia="es-ES_tradnl"/>
+        </w:rPr>
+        <w:t>"451"</w:t>
+      </w:r>
+      <w:r>
+        <w:rPr>
+          <w:rFonts w:ascii="Menlo" w:hAnsi="Menlo" w:cs="Menlo"/>
+          <w:color w:val="CC7832"/>
+          <w:sz w:val="20"/>
+          <w:szCs w:val="20"/>
+          <w:lang w:eastAsia="es-ES_tradnl"/>
+        </w:rPr>
+        <w:t>,</w:t>
+      </w:r>
+      <w:r>
+        <w:rPr>
+          <w:rFonts w:ascii="Menlo" w:hAnsi="Menlo" w:cs="Menlo"/>
+          <w:color w:val="6A8759"/>
+          <w:sz w:val="20"/>
+          <w:szCs w:val="20"/>
+          <w:lang w:eastAsia="es-ES_tradnl"/>
+        </w:rPr>
+        <w:t>"4"</w:t>
+      </w:r>
+      <w:r>
+        <w:rPr>
+          <w:rFonts w:ascii="Menlo" w:hAnsi="Menlo" w:cs="Menlo"/>
+          <w:color w:val="CC7832"/>
+          <w:sz w:val="20"/>
+          <w:szCs w:val="20"/>
+          <w:lang w:eastAsia="es-ES_tradnl"/>
+        </w:rPr>
+        <w:t>,</w:t>
+      </w:r>
+      <w:r>
+        <w:rPr>
+          <w:rFonts w:ascii="Menlo" w:hAnsi="Menlo" w:cs="Menlo"/>
+          <w:color w:val="6A8759"/>
+          <w:sz w:val="20"/>
+          <w:szCs w:val="20"/>
+          <w:lang w:eastAsia="es-ES_tradnl"/>
+        </w:rPr>
+        <w:t>"1241adad21412"</w:t>
+      </w:r>
+      <w:r>
+        <w:rPr>
+          <w:rFonts w:ascii="Menlo" w:hAnsi="Menlo" w:cs="Menlo"/>
+          <w:color w:val="A9B7C6"/>
+          <w:sz w:val="20"/>
+          <w:szCs w:val="20"/>
+          <w:lang w:eastAsia="es-ES_tradnl"/>
+        </w:rPr>
+        <w:t>)</w:t>
+      </w:r>
+      <w:r>
+        <w:rPr>
+          <w:rFonts w:ascii="Menlo" w:hAnsi="Menlo" w:cs="Menlo"/>
+          <w:color w:val="CC7832"/>
+          <w:sz w:val="20"/>
+          <w:szCs w:val="20"/>
+          <w:lang w:eastAsia="es-ES_tradnl"/>
+        </w:rPr>
+        <w:t>;</w:t>
+      </w:r>
+      <w:r>
+        <w:rPr>
+          <w:rFonts w:ascii="Menlo" w:hAnsi="Menlo" w:cs="Menlo"/>
+          <w:color w:val="CC7832"/>
+          <w:sz w:val="20"/>
+          <w:szCs w:val="20"/>
+          <w:lang w:eastAsia="es-ES_tradnl"/>
+        </w:rPr>
+        <w:br/>
+      </w:r>
+      <w:r>
+        <w:rPr>
+          <w:rFonts w:ascii="Menlo" w:hAnsi="Menlo" w:cs="Menlo"/>
+          <w:i/>
+          <w:iCs/>
+          <w:color w:val="9876AA"/>
+          <w:sz w:val="20"/>
+          <w:szCs w:val="20"/>
+          <w:lang w:eastAsia="es-ES_tradnl"/>
+        </w:rPr>
+        <w:t xml:space="preserve">e3 </w:t>
+      </w:r>
+      <w:r>
+        <w:rPr>
+          <w:rFonts w:ascii="Menlo" w:hAnsi="Menlo" w:cs="Menlo"/>
+          <w:color w:val="A9B7C6"/>
+          <w:sz w:val="20"/>
+          <w:szCs w:val="20"/>
+          <w:lang w:eastAsia="es-ES_tradnl"/>
+        </w:rPr>
+        <w:t xml:space="preserve">= </w:t>
+      </w:r>
+      <w:r>
+        <w:rPr>
+          <w:rFonts w:ascii="Menlo" w:hAnsi="Menlo" w:cs="Menlo"/>
+          <w:color w:val="CC7832"/>
+          <w:sz w:val="20"/>
+          <w:szCs w:val="20"/>
+          <w:lang w:eastAsia="es-ES_tradnl"/>
+        </w:rPr>
+        <w:t xml:space="preserve">new </w:t>
+      </w:r>
+      <w:proofErr w:type="spellStart"/>
+      <w:r>
+        <w:rPr>
+          <w:rFonts w:ascii="Menlo" w:hAnsi="Menlo" w:cs="Menlo"/>
+          <w:color w:val="A9B7C6"/>
+          <w:sz w:val="20"/>
+          <w:szCs w:val="20"/>
+          <w:lang w:eastAsia="es-ES_tradnl"/>
+        </w:rPr>
+        <w:t>Estimacion</w:t>
+      </w:r>
+      <w:proofErr w:type="spellEnd"/>
+      <w:r>
+        <w:rPr>
+          <w:rFonts w:ascii="Menlo" w:hAnsi="Menlo" w:cs="Menlo"/>
+          <w:color w:val="A9B7C6"/>
+          <w:sz w:val="20"/>
+          <w:szCs w:val="20"/>
+          <w:lang w:eastAsia="es-ES_tradnl"/>
+        </w:rPr>
+        <w:t>(</w:t>
+      </w:r>
+      <w:r>
+        <w:rPr>
+          <w:rFonts w:ascii="Menlo" w:hAnsi="Menlo" w:cs="Menlo"/>
+          <w:color w:val="6A8759"/>
+          <w:sz w:val="20"/>
+          <w:szCs w:val="20"/>
+          <w:lang w:eastAsia="es-ES_tradnl"/>
+        </w:rPr>
+        <w:t>"3"</w:t>
+      </w:r>
+      <w:r>
+        <w:rPr>
+          <w:rFonts w:ascii="Menlo" w:hAnsi="Menlo" w:cs="Menlo"/>
+          <w:color w:val="CC7832"/>
+          <w:sz w:val="20"/>
+          <w:szCs w:val="20"/>
+          <w:lang w:eastAsia="es-ES_tradnl"/>
+        </w:rPr>
+        <w:t>,</w:t>
+      </w:r>
+      <w:r>
+        <w:rPr>
+          <w:rFonts w:ascii="Menlo" w:hAnsi="Menlo" w:cs="Menlo"/>
+          <w:color w:val="6A8759"/>
+          <w:sz w:val="20"/>
+          <w:szCs w:val="20"/>
+          <w:lang w:eastAsia="es-ES_tradnl"/>
+        </w:rPr>
+        <w:t>"42"</w:t>
+      </w:r>
+      <w:r>
+        <w:rPr>
+          <w:rFonts w:ascii="Menlo" w:hAnsi="Menlo" w:cs="Menlo"/>
+          <w:color w:val="CC7832"/>
+          <w:sz w:val="20"/>
+          <w:szCs w:val="20"/>
+          <w:lang w:eastAsia="es-ES_tradnl"/>
+        </w:rPr>
+        <w:t>,</w:t>
+      </w:r>
+      <w:r>
+        <w:rPr>
+          <w:rFonts w:ascii="Menlo" w:hAnsi="Menlo" w:cs="Menlo"/>
+          <w:color w:val="6A8759"/>
+          <w:sz w:val="20"/>
+          <w:szCs w:val="20"/>
+          <w:lang w:eastAsia="es-ES_tradnl"/>
+        </w:rPr>
+        <w:t>"121"</w:t>
+      </w:r>
+      <w:r>
+        <w:rPr>
+          <w:rFonts w:ascii="Menlo" w:hAnsi="Menlo" w:cs="Menlo"/>
+          <w:color w:val="CC7832"/>
+          <w:sz w:val="20"/>
+          <w:szCs w:val="20"/>
+          <w:lang w:eastAsia="es-ES_tradnl"/>
+        </w:rPr>
+        <w:t>,</w:t>
+      </w:r>
+      <w:r>
+        <w:rPr>
+          <w:rFonts w:ascii="Menlo" w:hAnsi="Menlo" w:cs="Menlo"/>
+          <w:color w:val="6A8759"/>
+          <w:sz w:val="20"/>
+          <w:szCs w:val="20"/>
+          <w:lang w:eastAsia="es-ES_tradnl"/>
+        </w:rPr>
+        <w:t>"5"</w:t>
+      </w:r>
+      <w:r>
+        <w:rPr>
+          <w:rFonts w:ascii="Menlo" w:hAnsi="Menlo" w:cs="Menlo"/>
+          <w:color w:val="CC7832"/>
+          <w:sz w:val="20"/>
+          <w:szCs w:val="20"/>
+          <w:lang w:eastAsia="es-ES_tradnl"/>
+        </w:rPr>
+        <w:t>,</w:t>
+      </w:r>
+      <w:r>
+        <w:rPr>
+          <w:rFonts w:ascii="Menlo" w:hAnsi="Menlo" w:cs="Menlo"/>
+          <w:color w:val="6A8759"/>
+          <w:sz w:val="20"/>
+          <w:szCs w:val="20"/>
+          <w:lang w:eastAsia="es-ES_tradnl"/>
+        </w:rPr>
+        <w:t>"12412"</w:t>
+      </w:r>
+      <w:r>
+        <w:rPr>
+          <w:rFonts w:ascii="Menlo" w:hAnsi="Menlo" w:cs="Menlo"/>
+          <w:color w:val="A9B7C6"/>
+          <w:sz w:val="20"/>
+          <w:szCs w:val="20"/>
+          <w:lang w:eastAsia="es-ES_tradnl"/>
+        </w:rPr>
+        <w:t>)</w:t>
+      </w:r>
+      <w:r>
+        <w:rPr>
+          <w:rFonts w:ascii="Menlo" w:hAnsi="Menlo" w:cs="Menlo"/>
+          <w:color w:val="CC7832"/>
+          <w:sz w:val="20"/>
+          <w:szCs w:val="20"/>
+          <w:lang w:eastAsia="es-ES_tradnl"/>
+        </w:rPr>
+        <w:t>;</w:t>
       </w:r>
     </w:p>
     <w:p/>
     <w:p>
       <w:r>
-        <w:t xml:space="preserve">U2. </w:t>
-      </w:r>
-      <w:r>
-        <w:t>Con una lista de estimaciones con los siguientes datos:</w:t>
+        <w:t xml:space="preserve">Para la línea:1 </w:t>
+      </w:r>
+      <w:r>
+        <w:t>y la parada:</w:t>
+      </w:r>
+      <w:r>
+        <w:t xml:space="preserve"> 5</w:t>
+      </w:r>
+      <w:r>
+        <w:t xml:space="preserve"> </w:t>
       </w:r>
     </w:p>
     <w:p/>
     <w:p>
       <w:r>
-        <w:t xml:space="preserve">Para la línea: y la parada: </w:t>
+        <w:t xml:space="preserve">Se espera que </w:t>
+      </w:r>
+      <w:r>
+        <w:t xml:space="preserve">devuelva una lista ordenada por el primer tiempo de llegada en la cual </w:t>
+      </w:r>
+      <w:r>
+        <w:t>el primer elemento sea la línea.</w:t>
+      </w:r>
+      <w:r>
+        <w:t xml:space="preserve"> </w:t>
       </w:r>
     </w:p>
     <w:p/>
     <w:p>
       <w:r>
-        <w:t xml:space="preserve">Se espera que </w:t>
-      </w:r>
-      <w:r>
-        <w:t xml:space="preserve">devuelva una lista ordenada por el primer tiempo de llegada en la cual </w:t>
-      </w:r>
-      <w:r>
-        <w:t>el primer elemento sea la línea.</w:t>
+        <w:t>U3. Con una lista de estim</w:t>
+      </w:r>
+      <w:r>
+        <w:t>aciones vacía p</w:t>
+      </w:r>
+      <w:r>
+        <w:t>ara la línea:</w:t>
+      </w:r>
+      <w:r>
+        <w:t xml:space="preserve"> 1</w:t>
+      </w:r>
+      <w:r>
+        <w:t xml:space="preserve"> y la parada:</w:t>
+      </w:r>
+      <w:r>
+        <w:t xml:space="preserve"> 5</w:t>
       </w:r>
       <w:r>
         <w:t xml:space="preserve"> </w:t>
@@ -758,37 +1556,586 @@
     <w:p/>
     <w:p>
       <w:r>
-        <w:t>U3. Con una lista de estim</w:t>
-      </w:r>
-      <w:r>
-        <w:t>aciones vacía p</w:t>
-      </w:r>
-      <w:r>
-        <w:t xml:space="preserve">ara la línea: y la parada: </w:t>
+        <w:t xml:space="preserve">Se espera que devuelva la lista </w:t>
+      </w:r>
+      <w:r>
+        <w:t>vacía</w:t>
+      </w:r>
+      <w:r>
+        <w:t>.</w:t>
       </w:r>
     </w:p>
     <w:p/>
     <w:p>
       <w:r>
-        <w:t xml:space="preserve">Se espera que devuelva la lista </w:t>
-      </w:r>
-      <w:r>
-        <w:t>vacía</w:t>
-      </w:r>
-      <w:r>
-        <w:t>.</w:t>
+        <w:t>U4. Con una lista de estimaciones con los siguientes datos:</w:t>
+      </w:r>
+    </w:p>
+    <w:p>
+      <w:pPr>
+        <w:shd w:val="clear" w:color="auto" w:fill="2B2B2B"/>
+        <w:tabs>
+          <w:tab w:val="left" w:pos="916"/>
+          <w:tab w:val="left" w:pos="1832"/>
+          <w:tab w:val="left" w:pos="2748"/>
+          <w:tab w:val="left" w:pos="3664"/>
+          <w:tab w:val="left" w:pos="4580"/>
+          <w:tab w:val="left" w:pos="5496"/>
+          <w:tab w:val="left" w:pos="6412"/>
+          <w:tab w:val="left" w:pos="7328"/>
+          <w:tab w:val="left" w:pos="8244"/>
+          <w:tab w:val="left" w:pos="9160"/>
+          <w:tab w:val="left" w:pos="10076"/>
+          <w:tab w:val="left" w:pos="10992"/>
+          <w:tab w:val="left" w:pos="11908"/>
+          <w:tab w:val="left" w:pos="12824"/>
+          <w:tab w:val="left" w:pos="13740"/>
+          <w:tab w:val="left" w:pos="14656"/>
+        </w:tabs>
+        <w:rPr>
+          <w:rFonts w:ascii="Menlo" w:hAnsi="Menlo" w:cs="Menlo"/>
+          <w:color w:val="A9B7C6"/>
+          <w:sz w:val="20"/>
+          <w:szCs w:val="20"/>
+          <w:lang w:eastAsia="es-ES_tradnl"/>
+        </w:rPr>
+      </w:pPr>
+      <w:r>
+        <w:rPr>
+          <w:rFonts w:ascii="Menlo" w:hAnsi="Menlo" w:cs="Menlo"/>
+          <w:i/>
+          <w:iCs/>
+          <w:color w:val="9876AA"/>
+          <w:sz w:val="20"/>
+          <w:szCs w:val="20"/>
+          <w:lang w:eastAsia="es-ES_tradnl"/>
+        </w:rPr>
+        <w:t xml:space="preserve">e1 </w:t>
+      </w:r>
+      <w:r>
+        <w:rPr>
+          <w:rFonts w:ascii="Menlo" w:hAnsi="Menlo" w:cs="Menlo"/>
+          <w:color w:val="A9B7C6"/>
+          <w:sz w:val="20"/>
+          <w:szCs w:val="20"/>
+          <w:lang w:eastAsia="es-ES_tradnl"/>
+        </w:rPr>
+        <w:t xml:space="preserve">= </w:t>
+      </w:r>
+      <w:r>
+        <w:rPr>
+          <w:rFonts w:ascii="Menlo" w:hAnsi="Menlo" w:cs="Menlo"/>
+          <w:color w:val="CC7832"/>
+          <w:sz w:val="20"/>
+          <w:szCs w:val="20"/>
+          <w:lang w:eastAsia="es-ES_tradnl"/>
+        </w:rPr>
+        <w:t xml:space="preserve">new </w:t>
+      </w:r>
+      <w:proofErr w:type="spellStart"/>
+      <w:proofErr w:type="gramStart"/>
+      <w:r>
+        <w:rPr>
+          <w:rFonts w:ascii="Menlo" w:hAnsi="Menlo" w:cs="Menlo"/>
+          <w:color w:val="A9B7C6"/>
+          <w:sz w:val="20"/>
+          <w:szCs w:val="20"/>
+          <w:lang w:eastAsia="es-ES_tradnl"/>
+        </w:rPr>
+        <w:t>Estimacion</w:t>
+      </w:r>
+      <w:proofErr w:type="spellEnd"/>
+      <w:r>
+        <w:rPr>
+          <w:rFonts w:ascii="Menlo" w:hAnsi="Menlo" w:cs="Menlo"/>
+          <w:color w:val="A9B7C6"/>
+          <w:sz w:val="20"/>
+          <w:szCs w:val="20"/>
+          <w:lang w:eastAsia="es-ES_tradnl"/>
+        </w:rPr>
+        <w:t>(</w:t>
+      </w:r>
+      <w:proofErr w:type="gramEnd"/>
+      <w:r>
+        <w:rPr>
+          <w:rFonts w:ascii="Menlo" w:hAnsi="Menlo" w:cs="Menlo"/>
+          <w:color w:val="6A8759"/>
+          <w:sz w:val="20"/>
+          <w:szCs w:val="20"/>
+          <w:lang w:eastAsia="es-ES_tradnl"/>
+        </w:rPr>
+        <w:t>"1"</w:t>
+      </w:r>
+      <w:r>
+        <w:rPr>
+          <w:rFonts w:ascii="Menlo" w:hAnsi="Menlo" w:cs="Menlo"/>
+          <w:color w:val="CC7832"/>
+          <w:sz w:val="20"/>
+          <w:szCs w:val="20"/>
+          <w:lang w:eastAsia="es-ES_tradnl"/>
+        </w:rPr>
+        <w:t>,</w:t>
+      </w:r>
+      <w:r>
+        <w:rPr>
+          <w:rFonts w:ascii="Menlo" w:hAnsi="Menlo" w:cs="Menlo"/>
+          <w:color w:val="6A8759"/>
+          <w:sz w:val="20"/>
+          <w:szCs w:val="20"/>
+          <w:lang w:eastAsia="es-ES_tradnl"/>
+        </w:rPr>
+        <w:t>"12"</w:t>
+      </w:r>
+      <w:r>
+        <w:rPr>
+          <w:rFonts w:ascii="Menlo" w:hAnsi="Menlo" w:cs="Menlo"/>
+          <w:color w:val="CC7832"/>
+          <w:sz w:val="20"/>
+          <w:szCs w:val="20"/>
+          <w:lang w:eastAsia="es-ES_tradnl"/>
+        </w:rPr>
+        <w:t>,</w:t>
+      </w:r>
+      <w:r>
+        <w:rPr>
+          <w:rFonts w:ascii="Menlo" w:hAnsi="Menlo" w:cs="Menlo"/>
+          <w:color w:val="6A8759"/>
+          <w:sz w:val="20"/>
+          <w:szCs w:val="20"/>
+          <w:lang w:eastAsia="es-ES_tradnl"/>
+        </w:rPr>
+        <w:t>"641"</w:t>
+      </w:r>
+      <w:r>
+        <w:rPr>
+          <w:rFonts w:ascii="Menlo" w:hAnsi="Menlo" w:cs="Menlo"/>
+          <w:color w:val="CC7832"/>
+          <w:sz w:val="20"/>
+          <w:szCs w:val="20"/>
+          <w:lang w:eastAsia="es-ES_tradnl"/>
+        </w:rPr>
+        <w:t>,</w:t>
+      </w:r>
+      <w:r>
+        <w:rPr>
+          <w:rFonts w:ascii="Menlo" w:hAnsi="Menlo" w:cs="Menlo"/>
+          <w:color w:val="6A8759"/>
+          <w:sz w:val="20"/>
+          <w:szCs w:val="20"/>
+          <w:lang w:eastAsia="es-ES_tradnl"/>
+        </w:rPr>
+        <w:t>"5"</w:t>
+      </w:r>
+      <w:r>
+        <w:rPr>
+          <w:rFonts w:ascii="Menlo" w:hAnsi="Menlo" w:cs="Menlo"/>
+          <w:color w:val="CC7832"/>
+          <w:sz w:val="20"/>
+          <w:szCs w:val="20"/>
+          <w:lang w:eastAsia="es-ES_tradnl"/>
+        </w:rPr>
+        <w:t>,</w:t>
+      </w:r>
+      <w:r>
+        <w:rPr>
+          <w:rFonts w:ascii="Menlo" w:hAnsi="Menlo" w:cs="Menlo"/>
+          <w:color w:val="6A8759"/>
+          <w:sz w:val="20"/>
+          <w:szCs w:val="20"/>
+          <w:lang w:eastAsia="es-ES_tradnl"/>
+        </w:rPr>
+        <w:t>"1241243456412"</w:t>
+      </w:r>
+      <w:r>
+        <w:rPr>
+          <w:rFonts w:ascii="Menlo" w:hAnsi="Menlo" w:cs="Menlo"/>
+          <w:color w:val="A9B7C6"/>
+          <w:sz w:val="20"/>
+          <w:szCs w:val="20"/>
+          <w:lang w:eastAsia="es-ES_tradnl"/>
+        </w:rPr>
+        <w:t>)</w:t>
+      </w:r>
+      <w:r>
+        <w:rPr>
+          <w:rFonts w:ascii="Menlo" w:hAnsi="Menlo" w:cs="Menlo"/>
+          <w:color w:val="CC7832"/>
+          <w:sz w:val="20"/>
+          <w:szCs w:val="20"/>
+          <w:lang w:eastAsia="es-ES_tradnl"/>
+        </w:rPr>
+        <w:t>;</w:t>
+      </w:r>
+      <w:r>
+        <w:rPr>
+          <w:rFonts w:ascii="Menlo" w:hAnsi="Menlo" w:cs="Menlo"/>
+          <w:color w:val="CC7832"/>
+          <w:sz w:val="20"/>
+          <w:szCs w:val="20"/>
+          <w:lang w:eastAsia="es-ES_tradnl"/>
+        </w:rPr>
+        <w:br/>
+      </w:r>
+      <w:r>
+        <w:rPr>
+          <w:rFonts w:ascii="Menlo" w:hAnsi="Menlo" w:cs="Menlo"/>
+          <w:i/>
+          <w:iCs/>
+          <w:color w:val="9876AA"/>
+          <w:sz w:val="20"/>
+          <w:szCs w:val="20"/>
+          <w:lang w:eastAsia="es-ES_tradnl"/>
+        </w:rPr>
+        <w:t xml:space="preserve">e2 </w:t>
+      </w:r>
+      <w:r>
+        <w:rPr>
+          <w:rFonts w:ascii="Menlo" w:hAnsi="Menlo" w:cs="Menlo"/>
+          <w:color w:val="A9B7C6"/>
+          <w:sz w:val="20"/>
+          <w:szCs w:val="20"/>
+          <w:lang w:eastAsia="es-ES_tradnl"/>
+        </w:rPr>
+        <w:t xml:space="preserve">= </w:t>
+      </w:r>
+      <w:r>
+        <w:rPr>
+          <w:rFonts w:ascii="Menlo" w:hAnsi="Menlo" w:cs="Menlo"/>
+          <w:color w:val="CC7832"/>
+          <w:sz w:val="20"/>
+          <w:szCs w:val="20"/>
+          <w:lang w:eastAsia="es-ES_tradnl"/>
+        </w:rPr>
+        <w:t xml:space="preserve">new </w:t>
+      </w:r>
+      <w:proofErr w:type="spellStart"/>
+      <w:r>
+        <w:rPr>
+          <w:rFonts w:ascii="Menlo" w:hAnsi="Menlo" w:cs="Menlo"/>
+          <w:color w:val="A9B7C6"/>
+          <w:sz w:val="20"/>
+          <w:szCs w:val="20"/>
+          <w:lang w:eastAsia="es-ES_tradnl"/>
+        </w:rPr>
+        <w:t>Estimacion</w:t>
+      </w:r>
+      <w:proofErr w:type="spellEnd"/>
+      <w:r>
+        <w:rPr>
+          <w:rFonts w:ascii="Menlo" w:hAnsi="Menlo" w:cs="Menlo"/>
+          <w:color w:val="A9B7C6"/>
+          <w:sz w:val="20"/>
+          <w:szCs w:val="20"/>
+          <w:lang w:eastAsia="es-ES_tradnl"/>
+        </w:rPr>
+        <w:t>(</w:t>
+      </w:r>
+      <w:r>
+        <w:rPr>
+          <w:rFonts w:ascii="Menlo" w:hAnsi="Menlo" w:cs="Menlo"/>
+          <w:color w:val="6A8759"/>
+          <w:sz w:val="20"/>
+          <w:szCs w:val="20"/>
+          <w:lang w:eastAsia="es-ES_tradnl"/>
+        </w:rPr>
+        <w:t>"2"</w:t>
+      </w:r>
+      <w:r>
+        <w:rPr>
+          <w:rFonts w:ascii="Menlo" w:hAnsi="Menlo" w:cs="Menlo"/>
+          <w:color w:val="CC7832"/>
+          <w:sz w:val="20"/>
+          <w:szCs w:val="20"/>
+          <w:lang w:eastAsia="es-ES_tradnl"/>
+        </w:rPr>
+        <w:t>,</w:t>
+      </w:r>
+      <w:r>
+        <w:rPr>
+          <w:rFonts w:ascii="Menlo" w:hAnsi="Menlo" w:cs="Menlo"/>
+          <w:color w:val="6A8759"/>
+          <w:sz w:val="20"/>
+          <w:szCs w:val="20"/>
+          <w:lang w:eastAsia="es-ES_tradnl"/>
+        </w:rPr>
+        <w:t>"22"</w:t>
+      </w:r>
+      <w:r>
+        <w:rPr>
+          <w:rFonts w:ascii="Menlo" w:hAnsi="Menlo" w:cs="Menlo"/>
+          <w:color w:val="CC7832"/>
+          <w:sz w:val="20"/>
+          <w:szCs w:val="20"/>
+          <w:lang w:eastAsia="es-ES_tradnl"/>
+        </w:rPr>
+        <w:t>,</w:t>
+      </w:r>
+      <w:r>
+        <w:rPr>
+          <w:rFonts w:ascii="Menlo" w:hAnsi="Menlo" w:cs="Menlo"/>
+          <w:color w:val="6A8759"/>
+          <w:sz w:val="20"/>
+          <w:szCs w:val="20"/>
+          <w:lang w:eastAsia="es-ES_tradnl"/>
+        </w:rPr>
+        <w:t>"451"</w:t>
+      </w:r>
+      <w:r>
+        <w:rPr>
+          <w:rFonts w:ascii="Menlo" w:hAnsi="Menlo" w:cs="Menlo"/>
+          <w:color w:val="CC7832"/>
+          <w:sz w:val="20"/>
+          <w:szCs w:val="20"/>
+          <w:lang w:eastAsia="es-ES_tradnl"/>
+        </w:rPr>
+        <w:t>,</w:t>
+      </w:r>
+      <w:r>
+        <w:rPr>
+          <w:rFonts w:ascii="Menlo" w:hAnsi="Menlo" w:cs="Menlo"/>
+          <w:color w:val="6A8759"/>
+          <w:sz w:val="20"/>
+          <w:szCs w:val="20"/>
+          <w:lang w:eastAsia="es-ES_tradnl"/>
+        </w:rPr>
+        <w:t>"4"</w:t>
+      </w:r>
+      <w:r>
+        <w:rPr>
+          <w:rFonts w:ascii="Menlo" w:hAnsi="Menlo" w:cs="Menlo"/>
+          <w:color w:val="CC7832"/>
+          <w:sz w:val="20"/>
+          <w:szCs w:val="20"/>
+          <w:lang w:eastAsia="es-ES_tradnl"/>
+        </w:rPr>
+        <w:t>,</w:t>
+      </w:r>
+      <w:r>
+        <w:rPr>
+          <w:rFonts w:ascii="Menlo" w:hAnsi="Menlo" w:cs="Menlo"/>
+          <w:color w:val="6A8759"/>
+          <w:sz w:val="20"/>
+          <w:szCs w:val="20"/>
+          <w:lang w:eastAsia="es-ES_tradnl"/>
+        </w:rPr>
+        <w:t>"1241adad21412"</w:t>
+      </w:r>
+      <w:r>
+        <w:rPr>
+          <w:rFonts w:ascii="Menlo" w:hAnsi="Menlo" w:cs="Menlo"/>
+          <w:color w:val="A9B7C6"/>
+          <w:sz w:val="20"/>
+          <w:szCs w:val="20"/>
+          <w:lang w:eastAsia="es-ES_tradnl"/>
+        </w:rPr>
+        <w:t>)</w:t>
+      </w:r>
+      <w:r>
+        <w:rPr>
+          <w:rFonts w:ascii="Menlo" w:hAnsi="Menlo" w:cs="Menlo"/>
+          <w:color w:val="CC7832"/>
+          <w:sz w:val="20"/>
+          <w:szCs w:val="20"/>
+          <w:lang w:eastAsia="es-ES_tradnl"/>
+        </w:rPr>
+        <w:t>;</w:t>
+      </w:r>
+      <w:r>
+        <w:rPr>
+          <w:rFonts w:ascii="Menlo" w:hAnsi="Menlo" w:cs="Menlo"/>
+          <w:color w:val="CC7832"/>
+          <w:sz w:val="20"/>
+          <w:szCs w:val="20"/>
+          <w:lang w:eastAsia="es-ES_tradnl"/>
+        </w:rPr>
+        <w:br/>
+      </w:r>
+      <w:r>
+        <w:rPr>
+          <w:rFonts w:ascii="Menlo" w:hAnsi="Menlo" w:cs="Menlo"/>
+          <w:i/>
+          <w:iCs/>
+          <w:color w:val="9876AA"/>
+          <w:sz w:val="20"/>
+          <w:szCs w:val="20"/>
+          <w:lang w:eastAsia="es-ES_tradnl"/>
+        </w:rPr>
+        <w:t xml:space="preserve">e3 </w:t>
+      </w:r>
+      <w:r>
+        <w:rPr>
+          <w:rFonts w:ascii="Menlo" w:hAnsi="Menlo" w:cs="Menlo"/>
+          <w:color w:val="A9B7C6"/>
+          <w:sz w:val="20"/>
+          <w:szCs w:val="20"/>
+          <w:lang w:eastAsia="es-ES_tradnl"/>
+        </w:rPr>
+        <w:t xml:space="preserve">= </w:t>
+      </w:r>
+      <w:r>
+        <w:rPr>
+          <w:rFonts w:ascii="Menlo" w:hAnsi="Menlo" w:cs="Menlo"/>
+          <w:color w:val="CC7832"/>
+          <w:sz w:val="20"/>
+          <w:szCs w:val="20"/>
+          <w:lang w:eastAsia="es-ES_tradnl"/>
+        </w:rPr>
+        <w:t xml:space="preserve">new </w:t>
+      </w:r>
+      <w:proofErr w:type="spellStart"/>
+      <w:r>
+        <w:rPr>
+          <w:rFonts w:ascii="Menlo" w:hAnsi="Menlo" w:cs="Menlo"/>
+          <w:color w:val="A9B7C6"/>
+          <w:sz w:val="20"/>
+          <w:szCs w:val="20"/>
+          <w:lang w:eastAsia="es-ES_tradnl"/>
+        </w:rPr>
+        <w:t>Estimacion</w:t>
+      </w:r>
+      <w:proofErr w:type="spellEnd"/>
+      <w:r>
+        <w:rPr>
+          <w:rFonts w:ascii="Menlo" w:hAnsi="Menlo" w:cs="Menlo"/>
+          <w:color w:val="A9B7C6"/>
+          <w:sz w:val="20"/>
+          <w:szCs w:val="20"/>
+          <w:lang w:eastAsia="es-ES_tradnl"/>
+        </w:rPr>
+        <w:t>(</w:t>
+      </w:r>
+      <w:r>
+        <w:rPr>
+          <w:rFonts w:ascii="Menlo" w:hAnsi="Menlo" w:cs="Menlo"/>
+          <w:color w:val="6A8759"/>
+          <w:sz w:val="20"/>
+          <w:szCs w:val="20"/>
+          <w:lang w:eastAsia="es-ES_tradnl"/>
+        </w:rPr>
+        <w:t>"3"</w:t>
+      </w:r>
+      <w:r>
+        <w:rPr>
+          <w:rFonts w:ascii="Menlo" w:hAnsi="Menlo" w:cs="Menlo"/>
+          <w:color w:val="CC7832"/>
+          <w:sz w:val="20"/>
+          <w:szCs w:val="20"/>
+          <w:lang w:eastAsia="es-ES_tradnl"/>
+        </w:rPr>
+        <w:t>,</w:t>
+      </w:r>
+      <w:r>
+        <w:rPr>
+          <w:rFonts w:ascii="Menlo" w:hAnsi="Menlo" w:cs="Menlo"/>
+          <w:color w:val="6A8759"/>
+          <w:sz w:val="20"/>
+          <w:szCs w:val="20"/>
+          <w:lang w:eastAsia="es-ES_tradnl"/>
+        </w:rPr>
+        <w:t>"42"</w:t>
+      </w:r>
+      <w:r>
+        <w:rPr>
+          <w:rFonts w:ascii="Menlo" w:hAnsi="Menlo" w:cs="Menlo"/>
+          <w:color w:val="CC7832"/>
+          <w:sz w:val="20"/>
+          <w:szCs w:val="20"/>
+          <w:lang w:eastAsia="es-ES_tradnl"/>
+        </w:rPr>
+        <w:t>,</w:t>
+      </w:r>
+      <w:r>
+        <w:rPr>
+          <w:rFonts w:ascii="Menlo" w:hAnsi="Menlo" w:cs="Menlo"/>
+          <w:color w:val="6A8759"/>
+          <w:sz w:val="20"/>
+          <w:szCs w:val="20"/>
+          <w:lang w:eastAsia="es-ES_tradnl"/>
+        </w:rPr>
+        <w:t>"121"</w:t>
+      </w:r>
+      <w:r>
+        <w:rPr>
+          <w:rFonts w:ascii="Menlo" w:hAnsi="Menlo" w:cs="Menlo"/>
+          <w:color w:val="CC7832"/>
+          <w:sz w:val="20"/>
+          <w:szCs w:val="20"/>
+          <w:lang w:eastAsia="es-ES_tradnl"/>
+        </w:rPr>
+        <w:t>,</w:t>
+      </w:r>
+      <w:r>
+        <w:rPr>
+          <w:rFonts w:ascii="Menlo" w:hAnsi="Menlo" w:cs="Menlo"/>
+          <w:color w:val="6A8759"/>
+          <w:sz w:val="20"/>
+          <w:szCs w:val="20"/>
+          <w:lang w:eastAsia="es-ES_tradnl"/>
+        </w:rPr>
+        <w:t>"5"</w:t>
+      </w:r>
+      <w:r>
+        <w:rPr>
+          <w:rFonts w:ascii="Menlo" w:hAnsi="Menlo" w:cs="Menlo"/>
+          <w:color w:val="CC7832"/>
+          <w:sz w:val="20"/>
+          <w:szCs w:val="20"/>
+          <w:lang w:eastAsia="es-ES_tradnl"/>
+        </w:rPr>
+        <w:t>,</w:t>
+      </w:r>
+      <w:r>
+        <w:rPr>
+          <w:rFonts w:ascii="Menlo" w:hAnsi="Menlo" w:cs="Menlo"/>
+          <w:color w:val="6A8759"/>
+          <w:sz w:val="20"/>
+          <w:szCs w:val="20"/>
+          <w:lang w:eastAsia="es-ES_tradnl"/>
+        </w:rPr>
+        <w:t>"12412"</w:t>
+      </w:r>
+      <w:r>
+        <w:rPr>
+          <w:rFonts w:ascii="Menlo" w:hAnsi="Menlo" w:cs="Menlo"/>
+          <w:color w:val="A9B7C6"/>
+          <w:sz w:val="20"/>
+          <w:szCs w:val="20"/>
+          <w:lang w:eastAsia="es-ES_tradnl"/>
+        </w:rPr>
+        <w:t>)</w:t>
+      </w:r>
+      <w:r>
+        <w:rPr>
+          <w:rFonts w:ascii="Menlo" w:hAnsi="Menlo" w:cs="Menlo"/>
+          <w:color w:val="CC7832"/>
+          <w:sz w:val="20"/>
+          <w:szCs w:val="20"/>
+          <w:lang w:eastAsia="es-ES_tradnl"/>
+        </w:rPr>
+        <w:t>;</w:t>
       </w:r>
     </w:p>
     <w:p/>
     <w:p>
       <w:r>
-        <w:t>U4. Con una lista de estimaciones con los siguientes datos:</w:t>
-      </w:r>
-    </w:p>
-    <w:p/>
-    <w:p>
-      <w:r>
-        <w:t xml:space="preserve">Para la línea: y la parada: </w:t>
+        <w:t>Para la línea:</w:t>
+      </w:r>
+      <w:r>
+        <w:t xml:space="preserve"> </w:t>
+      </w:r>
+      <w:proofErr w:type="gramStart"/>
+      <w:r>
+        <w:t xml:space="preserve">13 </w:t>
+      </w:r>
+      <w:r>
+        <w:t xml:space="preserve"> y</w:t>
+      </w:r>
+      <w:proofErr w:type="gramEnd"/>
+      <w:r>
+        <w:t xml:space="preserve"> la parada: </w:t>
+      </w:r>
+      <w:r>
+        <w:t>5</w:t>
       </w:r>
     </w:p>
     <w:p/>
@@ -813,10 +2160,563 @@
         <w:t>. Con una lista de estimaciones con los siguientes datos:</w:t>
       </w:r>
     </w:p>
+    <w:p>
+      <w:pPr>
+        <w:shd w:val="clear" w:color="auto" w:fill="2B2B2B"/>
+        <w:tabs>
+          <w:tab w:val="left" w:pos="916"/>
+          <w:tab w:val="left" w:pos="1832"/>
+          <w:tab w:val="left" w:pos="2748"/>
+          <w:tab w:val="left" w:pos="3664"/>
+          <w:tab w:val="left" w:pos="4580"/>
+          <w:tab w:val="left" w:pos="5496"/>
+          <w:tab w:val="left" w:pos="6412"/>
+          <w:tab w:val="left" w:pos="7328"/>
+          <w:tab w:val="left" w:pos="8244"/>
+          <w:tab w:val="left" w:pos="9160"/>
+          <w:tab w:val="left" w:pos="10076"/>
+          <w:tab w:val="left" w:pos="10992"/>
+          <w:tab w:val="left" w:pos="11908"/>
+          <w:tab w:val="left" w:pos="12824"/>
+          <w:tab w:val="left" w:pos="13740"/>
+          <w:tab w:val="left" w:pos="14656"/>
+        </w:tabs>
+        <w:rPr>
+          <w:rFonts w:ascii="Menlo" w:hAnsi="Menlo" w:cs="Menlo"/>
+          <w:color w:val="A9B7C6"/>
+          <w:sz w:val="20"/>
+          <w:szCs w:val="20"/>
+          <w:lang w:eastAsia="es-ES_tradnl"/>
+        </w:rPr>
+      </w:pPr>
+      <w:r>
+        <w:rPr>
+          <w:rFonts w:ascii="Menlo" w:hAnsi="Menlo" w:cs="Menlo"/>
+          <w:i/>
+          <w:iCs/>
+          <w:color w:val="9876AA"/>
+          <w:sz w:val="20"/>
+          <w:szCs w:val="20"/>
+          <w:lang w:eastAsia="es-ES_tradnl"/>
+        </w:rPr>
+        <w:t xml:space="preserve">e1 </w:t>
+      </w:r>
+      <w:r>
+        <w:rPr>
+          <w:rFonts w:ascii="Menlo" w:hAnsi="Menlo" w:cs="Menlo"/>
+          <w:color w:val="A9B7C6"/>
+          <w:sz w:val="20"/>
+          <w:szCs w:val="20"/>
+          <w:lang w:eastAsia="es-ES_tradnl"/>
+        </w:rPr>
+        <w:t xml:space="preserve">= </w:t>
+      </w:r>
+      <w:r>
+        <w:rPr>
+          <w:rFonts w:ascii="Menlo" w:hAnsi="Menlo" w:cs="Menlo"/>
+          <w:color w:val="CC7832"/>
+          <w:sz w:val="20"/>
+          <w:szCs w:val="20"/>
+          <w:lang w:eastAsia="es-ES_tradnl"/>
+        </w:rPr>
+        <w:t xml:space="preserve">new </w:t>
+      </w:r>
+      <w:proofErr w:type="spellStart"/>
+      <w:proofErr w:type="gramStart"/>
+      <w:r>
+        <w:rPr>
+          <w:rFonts w:ascii="Menlo" w:hAnsi="Menlo" w:cs="Menlo"/>
+          <w:color w:val="A9B7C6"/>
+          <w:sz w:val="20"/>
+          <w:szCs w:val="20"/>
+          <w:lang w:eastAsia="es-ES_tradnl"/>
+        </w:rPr>
+        <w:t>Estimacion</w:t>
+      </w:r>
+      <w:proofErr w:type="spellEnd"/>
+      <w:r>
+        <w:rPr>
+          <w:rFonts w:ascii="Menlo" w:hAnsi="Menlo" w:cs="Menlo"/>
+          <w:color w:val="A9B7C6"/>
+          <w:sz w:val="20"/>
+          <w:szCs w:val="20"/>
+          <w:lang w:eastAsia="es-ES_tradnl"/>
+        </w:rPr>
+        <w:t>(</w:t>
+      </w:r>
+      <w:proofErr w:type="gramEnd"/>
+      <w:r>
+        <w:rPr>
+          <w:rFonts w:ascii="Menlo" w:hAnsi="Menlo" w:cs="Menlo"/>
+          <w:color w:val="6A8759"/>
+          <w:sz w:val="20"/>
+          <w:szCs w:val="20"/>
+          <w:lang w:eastAsia="es-ES_tradnl"/>
+        </w:rPr>
+        <w:t>"1"</w:t>
+      </w:r>
+      <w:r>
+        <w:rPr>
+          <w:rFonts w:ascii="Menlo" w:hAnsi="Menlo" w:cs="Menlo"/>
+          <w:color w:val="CC7832"/>
+          <w:sz w:val="20"/>
+          <w:szCs w:val="20"/>
+          <w:lang w:eastAsia="es-ES_tradnl"/>
+        </w:rPr>
+        <w:t>,</w:t>
+      </w:r>
+      <w:r>
+        <w:rPr>
+          <w:rFonts w:ascii="Menlo" w:hAnsi="Menlo" w:cs="Menlo"/>
+          <w:color w:val="6A8759"/>
+          <w:sz w:val="20"/>
+          <w:szCs w:val="20"/>
+          <w:lang w:eastAsia="es-ES_tradnl"/>
+        </w:rPr>
+        <w:t>"12"</w:t>
+      </w:r>
+      <w:r>
+        <w:rPr>
+          <w:rFonts w:ascii="Menlo" w:hAnsi="Menlo" w:cs="Menlo"/>
+          <w:color w:val="CC7832"/>
+          <w:sz w:val="20"/>
+          <w:szCs w:val="20"/>
+          <w:lang w:eastAsia="es-ES_tradnl"/>
+        </w:rPr>
+        <w:t>,</w:t>
+      </w:r>
+      <w:r>
+        <w:rPr>
+          <w:rFonts w:ascii="Menlo" w:hAnsi="Menlo" w:cs="Menlo"/>
+          <w:color w:val="6A8759"/>
+          <w:sz w:val="20"/>
+          <w:szCs w:val="20"/>
+          <w:lang w:eastAsia="es-ES_tradnl"/>
+        </w:rPr>
+        <w:t>"641"</w:t>
+      </w:r>
+      <w:r>
+        <w:rPr>
+          <w:rFonts w:ascii="Menlo" w:hAnsi="Menlo" w:cs="Menlo"/>
+          <w:color w:val="CC7832"/>
+          <w:sz w:val="20"/>
+          <w:szCs w:val="20"/>
+          <w:lang w:eastAsia="es-ES_tradnl"/>
+        </w:rPr>
+        <w:t>,</w:t>
+      </w:r>
+      <w:r>
+        <w:rPr>
+          <w:rFonts w:ascii="Menlo" w:hAnsi="Menlo" w:cs="Menlo"/>
+          <w:color w:val="6A8759"/>
+          <w:sz w:val="20"/>
+          <w:szCs w:val="20"/>
+          <w:lang w:eastAsia="es-ES_tradnl"/>
+        </w:rPr>
+        <w:t>"5"</w:t>
+      </w:r>
+      <w:r>
+        <w:rPr>
+          <w:rFonts w:ascii="Menlo" w:hAnsi="Menlo" w:cs="Menlo"/>
+          <w:color w:val="CC7832"/>
+          <w:sz w:val="20"/>
+          <w:szCs w:val="20"/>
+          <w:lang w:eastAsia="es-ES_tradnl"/>
+        </w:rPr>
+        <w:t>,</w:t>
+      </w:r>
+      <w:r>
+        <w:rPr>
+          <w:rFonts w:ascii="Menlo" w:hAnsi="Menlo" w:cs="Menlo"/>
+          <w:color w:val="6A8759"/>
+          <w:sz w:val="20"/>
+          <w:szCs w:val="20"/>
+          <w:lang w:eastAsia="es-ES_tradnl"/>
+        </w:rPr>
+        <w:t>"1241243456412"</w:t>
+      </w:r>
+      <w:r>
+        <w:rPr>
+          <w:rFonts w:ascii="Menlo" w:hAnsi="Menlo" w:cs="Menlo"/>
+          <w:color w:val="A9B7C6"/>
+          <w:sz w:val="20"/>
+          <w:szCs w:val="20"/>
+          <w:lang w:eastAsia="es-ES_tradnl"/>
+        </w:rPr>
+        <w:t>)</w:t>
+      </w:r>
+      <w:r>
+        <w:rPr>
+          <w:rFonts w:ascii="Menlo" w:hAnsi="Menlo" w:cs="Menlo"/>
+          <w:color w:val="CC7832"/>
+          <w:sz w:val="20"/>
+          <w:szCs w:val="20"/>
+          <w:lang w:eastAsia="es-ES_tradnl"/>
+        </w:rPr>
+        <w:t>;</w:t>
+      </w:r>
+      <w:r>
+        <w:rPr>
+          <w:rFonts w:ascii="Menlo" w:hAnsi="Menlo" w:cs="Menlo"/>
+          <w:color w:val="CC7832"/>
+          <w:sz w:val="20"/>
+          <w:szCs w:val="20"/>
+          <w:lang w:eastAsia="es-ES_tradnl"/>
+        </w:rPr>
+        <w:br/>
+      </w:r>
+      <w:r>
+        <w:rPr>
+          <w:rFonts w:ascii="Menlo" w:hAnsi="Menlo" w:cs="Menlo"/>
+          <w:i/>
+          <w:iCs/>
+          <w:color w:val="9876AA"/>
+          <w:sz w:val="20"/>
+          <w:szCs w:val="20"/>
+          <w:lang w:eastAsia="es-ES_tradnl"/>
+        </w:rPr>
+        <w:t xml:space="preserve">e2 </w:t>
+      </w:r>
+      <w:r>
+        <w:rPr>
+          <w:rFonts w:ascii="Menlo" w:hAnsi="Menlo" w:cs="Menlo"/>
+          <w:color w:val="A9B7C6"/>
+          <w:sz w:val="20"/>
+          <w:szCs w:val="20"/>
+          <w:lang w:eastAsia="es-ES_tradnl"/>
+        </w:rPr>
+        <w:t xml:space="preserve">= </w:t>
+      </w:r>
+      <w:r>
+        <w:rPr>
+          <w:rFonts w:ascii="Menlo" w:hAnsi="Menlo" w:cs="Menlo"/>
+          <w:color w:val="CC7832"/>
+          <w:sz w:val="20"/>
+          <w:szCs w:val="20"/>
+          <w:lang w:eastAsia="es-ES_tradnl"/>
+        </w:rPr>
+        <w:t xml:space="preserve">new </w:t>
+      </w:r>
+      <w:proofErr w:type="spellStart"/>
+      <w:r>
+        <w:rPr>
+          <w:rFonts w:ascii="Menlo" w:hAnsi="Menlo" w:cs="Menlo"/>
+          <w:color w:val="A9B7C6"/>
+          <w:sz w:val="20"/>
+          <w:szCs w:val="20"/>
+          <w:lang w:eastAsia="es-ES_tradnl"/>
+        </w:rPr>
+        <w:t>Estimacion</w:t>
+      </w:r>
+      <w:proofErr w:type="spellEnd"/>
+      <w:r>
+        <w:rPr>
+          <w:rFonts w:ascii="Menlo" w:hAnsi="Menlo" w:cs="Menlo"/>
+          <w:color w:val="A9B7C6"/>
+          <w:sz w:val="20"/>
+          <w:szCs w:val="20"/>
+          <w:lang w:eastAsia="es-ES_tradnl"/>
+        </w:rPr>
+        <w:t>(</w:t>
+      </w:r>
+      <w:r>
+        <w:rPr>
+          <w:rFonts w:ascii="Menlo" w:hAnsi="Menlo" w:cs="Menlo"/>
+          <w:color w:val="6A8759"/>
+          <w:sz w:val="20"/>
+          <w:szCs w:val="20"/>
+          <w:lang w:eastAsia="es-ES_tradnl"/>
+        </w:rPr>
+        <w:t>"2"</w:t>
+      </w:r>
+      <w:r>
+        <w:rPr>
+          <w:rFonts w:ascii="Menlo" w:hAnsi="Menlo" w:cs="Menlo"/>
+          <w:color w:val="CC7832"/>
+          <w:sz w:val="20"/>
+          <w:szCs w:val="20"/>
+          <w:lang w:eastAsia="es-ES_tradnl"/>
+        </w:rPr>
+        <w:t>,</w:t>
+      </w:r>
+      <w:r>
+        <w:rPr>
+          <w:rFonts w:ascii="Menlo" w:hAnsi="Menlo" w:cs="Menlo"/>
+          <w:color w:val="6A8759"/>
+          <w:sz w:val="20"/>
+          <w:szCs w:val="20"/>
+          <w:lang w:eastAsia="es-ES_tradnl"/>
+        </w:rPr>
+        <w:t>"22"</w:t>
+      </w:r>
+      <w:r>
+        <w:rPr>
+          <w:rFonts w:ascii="Menlo" w:hAnsi="Menlo" w:cs="Menlo"/>
+          <w:color w:val="CC7832"/>
+          <w:sz w:val="20"/>
+          <w:szCs w:val="20"/>
+          <w:lang w:eastAsia="es-ES_tradnl"/>
+        </w:rPr>
+        <w:t>,</w:t>
+      </w:r>
+      <w:r>
+        <w:rPr>
+          <w:rFonts w:ascii="Menlo" w:hAnsi="Menlo" w:cs="Menlo"/>
+          <w:color w:val="6A8759"/>
+          <w:sz w:val="20"/>
+          <w:szCs w:val="20"/>
+          <w:lang w:eastAsia="es-ES_tradnl"/>
+        </w:rPr>
+        <w:t>"451"</w:t>
+      </w:r>
+      <w:r>
+        <w:rPr>
+          <w:rFonts w:ascii="Menlo" w:hAnsi="Menlo" w:cs="Menlo"/>
+          <w:color w:val="CC7832"/>
+          <w:sz w:val="20"/>
+          <w:szCs w:val="20"/>
+          <w:lang w:eastAsia="es-ES_tradnl"/>
+        </w:rPr>
+        <w:t>,</w:t>
+      </w:r>
+      <w:r>
+        <w:rPr>
+          <w:rFonts w:ascii="Menlo" w:hAnsi="Menlo" w:cs="Menlo"/>
+          <w:color w:val="6A8759"/>
+          <w:sz w:val="20"/>
+          <w:szCs w:val="20"/>
+          <w:lang w:eastAsia="es-ES_tradnl"/>
+        </w:rPr>
+        <w:t>"4"</w:t>
+      </w:r>
+      <w:r>
+        <w:rPr>
+          <w:rFonts w:ascii="Menlo" w:hAnsi="Menlo" w:cs="Menlo"/>
+          <w:color w:val="CC7832"/>
+          <w:sz w:val="20"/>
+          <w:szCs w:val="20"/>
+          <w:lang w:eastAsia="es-ES_tradnl"/>
+        </w:rPr>
+        <w:t>,</w:t>
+      </w:r>
+      <w:r>
+        <w:rPr>
+          <w:rFonts w:ascii="Menlo" w:hAnsi="Menlo" w:cs="Menlo"/>
+          <w:color w:val="6A8759"/>
+          <w:sz w:val="20"/>
+          <w:szCs w:val="20"/>
+          <w:lang w:eastAsia="es-ES_tradnl"/>
+        </w:rPr>
+        <w:t>"1241adad21412"</w:t>
+      </w:r>
+      <w:r>
+        <w:rPr>
+          <w:rFonts w:ascii="Menlo" w:hAnsi="Menlo" w:cs="Menlo"/>
+          <w:color w:val="A9B7C6"/>
+          <w:sz w:val="20"/>
+          <w:szCs w:val="20"/>
+          <w:lang w:eastAsia="es-ES_tradnl"/>
+        </w:rPr>
+        <w:t>)</w:t>
+      </w:r>
+      <w:r>
+        <w:rPr>
+          <w:rFonts w:ascii="Menlo" w:hAnsi="Menlo" w:cs="Menlo"/>
+          <w:color w:val="CC7832"/>
+          <w:sz w:val="20"/>
+          <w:szCs w:val="20"/>
+          <w:lang w:eastAsia="es-ES_tradnl"/>
+        </w:rPr>
+        <w:t>;</w:t>
+      </w:r>
+      <w:r>
+        <w:rPr>
+          <w:rFonts w:ascii="Menlo" w:hAnsi="Menlo" w:cs="Menlo"/>
+          <w:color w:val="CC7832"/>
+          <w:sz w:val="20"/>
+          <w:szCs w:val="20"/>
+          <w:lang w:eastAsia="es-ES_tradnl"/>
+        </w:rPr>
+        <w:br/>
+      </w:r>
+      <w:r>
+        <w:rPr>
+          <w:rFonts w:ascii="Menlo" w:hAnsi="Menlo" w:cs="Menlo"/>
+          <w:i/>
+          <w:iCs/>
+          <w:color w:val="9876AA"/>
+          <w:sz w:val="20"/>
+          <w:szCs w:val="20"/>
+          <w:lang w:eastAsia="es-ES_tradnl"/>
+        </w:rPr>
+        <w:t xml:space="preserve">e3 </w:t>
+      </w:r>
+      <w:r>
+        <w:rPr>
+          <w:rFonts w:ascii="Menlo" w:hAnsi="Menlo" w:cs="Menlo"/>
+          <w:color w:val="A9B7C6"/>
+          <w:sz w:val="20"/>
+          <w:szCs w:val="20"/>
+          <w:lang w:eastAsia="es-ES_tradnl"/>
+        </w:rPr>
+        <w:t xml:space="preserve">= </w:t>
+      </w:r>
+      <w:r>
+        <w:rPr>
+          <w:rFonts w:ascii="Menlo" w:hAnsi="Menlo" w:cs="Menlo"/>
+          <w:color w:val="CC7832"/>
+          <w:sz w:val="20"/>
+          <w:szCs w:val="20"/>
+          <w:lang w:eastAsia="es-ES_tradnl"/>
+        </w:rPr>
+        <w:t xml:space="preserve">new </w:t>
+      </w:r>
+      <w:proofErr w:type="spellStart"/>
+      <w:r>
+        <w:rPr>
+          <w:rFonts w:ascii="Menlo" w:hAnsi="Menlo" w:cs="Menlo"/>
+          <w:color w:val="A9B7C6"/>
+          <w:sz w:val="20"/>
+          <w:szCs w:val="20"/>
+          <w:lang w:eastAsia="es-ES_tradnl"/>
+        </w:rPr>
+        <w:t>Estimacion</w:t>
+      </w:r>
+      <w:proofErr w:type="spellEnd"/>
+      <w:r>
+        <w:rPr>
+          <w:rFonts w:ascii="Menlo" w:hAnsi="Menlo" w:cs="Menlo"/>
+          <w:color w:val="A9B7C6"/>
+          <w:sz w:val="20"/>
+          <w:szCs w:val="20"/>
+          <w:lang w:eastAsia="es-ES_tradnl"/>
+        </w:rPr>
+        <w:t>(</w:t>
+      </w:r>
+      <w:r>
+        <w:rPr>
+          <w:rFonts w:ascii="Menlo" w:hAnsi="Menlo" w:cs="Menlo"/>
+          <w:color w:val="6A8759"/>
+          <w:sz w:val="20"/>
+          <w:szCs w:val="20"/>
+          <w:lang w:eastAsia="es-ES_tradnl"/>
+        </w:rPr>
+        <w:t>"3"</w:t>
+      </w:r>
+      <w:r>
+        <w:rPr>
+          <w:rFonts w:ascii="Menlo" w:hAnsi="Menlo" w:cs="Menlo"/>
+          <w:color w:val="CC7832"/>
+          <w:sz w:val="20"/>
+          <w:szCs w:val="20"/>
+          <w:lang w:eastAsia="es-ES_tradnl"/>
+        </w:rPr>
+        <w:t>,</w:t>
+      </w:r>
+      <w:r>
+        <w:rPr>
+          <w:rFonts w:ascii="Menlo" w:hAnsi="Menlo" w:cs="Menlo"/>
+          <w:color w:val="6A8759"/>
+          <w:sz w:val="20"/>
+          <w:szCs w:val="20"/>
+          <w:lang w:eastAsia="es-ES_tradnl"/>
+        </w:rPr>
+        <w:t>"42"</w:t>
+      </w:r>
+      <w:r>
+        <w:rPr>
+          <w:rFonts w:ascii="Menlo" w:hAnsi="Menlo" w:cs="Menlo"/>
+          <w:color w:val="CC7832"/>
+          <w:sz w:val="20"/>
+          <w:szCs w:val="20"/>
+          <w:lang w:eastAsia="es-ES_tradnl"/>
+        </w:rPr>
+        <w:t>,</w:t>
+      </w:r>
+      <w:r>
+        <w:rPr>
+          <w:rFonts w:ascii="Menlo" w:hAnsi="Menlo" w:cs="Menlo"/>
+          <w:color w:val="6A8759"/>
+          <w:sz w:val="20"/>
+          <w:szCs w:val="20"/>
+          <w:lang w:eastAsia="es-ES_tradnl"/>
+        </w:rPr>
+        <w:t>"121"</w:t>
+      </w:r>
+      <w:r>
+        <w:rPr>
+          <w:rFonts w:ascii="Menlo" w:hAnsi="Menlo" w:cs="Menlo"/>
+          <w:color w:val="CC7832"/>
+          <w:sz w:val="20"/>
+          <w:szCs w:val="20"/>
+          <w:lang w:eastAsia="es-ES_tradnl"/>
+        </w:rPr>
+        <w:t>,</w:t>
+      </w:r>
+      <w:r>
+        <w:rPr>
+          <w:rFonts w:ascii="Menlo" w:hAnsi="Menlo" w:cs="Menlo"/>
+          <w:color w:val="6A8759"/>
+          <w:sz w:val="20"/>
+          <w:szCs w:val="20"/>
+          <w:lang w:eastAsia="es-ES_tradnl"/>
+        </w:rPr>
+        <w:t>"5"</w:t>
+      </w:r>
+      <w:r>
+        <w:rPr>
+          <w:rFonts w:ascii="Menlo" w:hAnsi="Menlo" w:cs="Menlo"/>
+          <w:color w:val="CC7832"/>
+          <w:sz w:val="20"/>
+          <w:szCs w:val="20"/>
+          <w:lang w:eastAsia="es-ES_tradnl"/>
+        </w:rPr>
+        <w:t>,</w:t>
+      </w:r>
+      <w:r>
+        <w:rPr>
+          <w:rFonts w:ascii="Menlo" w:hAnsi="Menlo" w:cs="Menlo"/>
+          <w:color w:val="6A8759"/>
+          <w:sz w:val="20"/>
+          <w:szCs w:val="20"/>
+          <w:lang w:eastAsia="es-ES_tradnl"/>
+        </w:rPr>
+        <w:t>"12412"</w:t>
+      </w:r>
+      <w:r>
+        <w:rPr>
+          <w:rFonts w:ascii="Menlo" w:hAnsi="Menlo" w:cs="Menlo"/>
+          <w:color w:val="A9B7C6"/>
+          <w:sz w:val="20"/>
+          <w:szCs w:val="20"/>
+          <w:lang w:eastAsia="es-ES_tradnl"/>
+        </w:rPr>
+        <w:t>)</w:t>
+      </w:r>
+      <w:r>
+        <w:rPr>
+          <w:rFonts w:ascii="Menlo" w:hAnsi="Menlo" w:cs="Menlo"/>
+          <w:color w:val="CC7832"/>
+          <w:sz w:val="20"/>
+          <w:szCs w:val="20"/>
+          <w:lang w:eastAsia="es-ES_tradnl"/>
+        </w:rPr>
+        <w:t>;</w:t>
+      </w:r>
+    </w:p>
     <w:p/>
     <w:p>
       <w:r>
-        <w:t xml:space="preserve">Para la línea: y la parada: </w:t>
+        <w:t>Para la línea:</w:t>
+      </w:r>
+      <w:r>
+        <w:t xml:space="preserve"> 1</w:t>
+      </w:r>
+      <w:r>
+        <w:t xml:space="preserve"> y la parada: </w:t>
+      </w:r>
+      <w:r>
+        <w:t>25</w:t>
       </w:r>
     </w:p>
     <w:p/>
@@ -841,12 +2741,21 @@
       </w:r>
     </w:p>
     <w:p/>
-    <w:p>
-      <w:bookmarkStart w:id="0" w:name="_GoBack"/>
-      <w:bookmarkEnd w:id="0"/>
-    </w:p>
-    <w:p>
-      <w:r>
+    <w:p/>
+    <w:p>
+      <w:pPr>
+        <w:rPr>
+          <w:rFonts w:asciiTheme="majorHAnsi" w:hAnsiTheme="majorHAnsi"/>
+          <w:sz w:val="28"/>
+          <w:u w:val="single"/>
+        </w:rPr>
+      </w:pPr>
+      <w:r>
+        <w:rPr>
+          <w:rFonts w:asciiTheme="majorHAnsi" w:hAnsiTheme="majorHAnsi"/>
+          <w:sz w:val="28"/>
+          <w:u w:val="single"/>
+        </w:rPr>
         <w:t>Pruebas de Integración:</w:t>
       </w:r>
     </w:p>
@@ -865,7 +2774,15 @@
         <w:t xml:space="preserve"> integración de la carpeta</w:t>
       </w:r>
       <w:r>
-        <w:t xml:space="preserve"> androidTest.</w:t>
+        <w:t xml:space="preserve"> </w:t>
+      </w:r>
+      <w:proofErr w:type="spellStart"/>
+      <w:r>
+        <w:t>androidTest</w:t>
+      </w:r>
+      <w:proofErr w:type="spellEnd"/>
+      <w:r>
+        <w:t>.</w:t>
       </w:r>
     </w:p>
     <w:p>
@@ -876,10 +2793,42 @@
         <w:t>comprobará</w:t>
       </w:r>
       <w:r>
-        <w:t xml:space="preserve"> el funcionamiento en primer lugar del presenter con la</w:t>
-      </w:r>
-      <w:r>
-        <w:t xml:space="preserve"> parte de datos, en este caso la clase EstimacionesPresenter con el FetchJson y parseJson.</w:t>
+        <w:t xml:space="preserve"> el funcionamiento en primer lugar del </w:t>
+      </w:r>
+      <w:proofErr w:type="spellStart"/>
+      <w:r>
+        <w:t>presenter</w:t>
+      </w:r>
+      <w:proofErr w:type="spellEnd"/>
+      <w:r>
+        <w:t xml:space="preserve"> con la</w:t>
+      </w:r>
+      <w:r>
+        <w:t xml:space="preserve"> parte de datos, en este caso la clase </w:t>
+      </w:r>
+      <w:proofErr w:type="spellStart"/>
+      <w:r>
+        <w:t>EstimacionesPresenter</w:t>
+      </w:r>
+      <w:proofErr w:type="spellEnd"/>
+      <w:r>
+        <w:t xml:space="preserve"> con el </w:t>
+      </w:r>
+      <w:proofErr w:type="spellStart"/>
+      <w:r>
+        <w:t>FetchJson</w:t>
+      </w:r>
+      <w:proofErr w:type="spellEnd"/>
+      <w:r>
+        <w:t xml:space="preserve"> y </w:t>
+      </w:r>
+      <w:proofErr w:type="spellStart"/>
+      <w:r>
+        <w:t>parseJson</w:t>
+      </w:r>
+      <w:proofErr w:type="spellEnd"/>
+      <w:r>
+        <w:t>.</w:t>
       </w:r>
     </w:p>
     <w:p/>
@@ -891,11 +2840,21 @@
         <w:t>realizarán</w:t>
       </w:r>
       <w:r>
-        <w:t xml:space="preserve"> sobre el método obtenData de la clase </w:t>
-      </w:r>
+        <w:t xml:space="preserve"> sobre el método </w:t>
+      </w:r>
+      <w:proofErr w:type="spellStart"/>
+      <w:r>
+        <w:t>obtenData</w:t>
+      </w:r>
+      <w:proofErr w:type="spellEnd"/>
+      <w:r>
+        <w:t xml:space="preserve"> de la clase </w:t>
+      </w:r>
+      <w:proofErr w:type="spellStart"/>
       <w:r>
         <w:t>EstimacionesPresenter</w:t>
       </w:r>
+      <w:proofErr w:type="spellEnd"/>
       <w:r>
         <w:t>.</w:t>
       </w:r>
@@ -936,19 +2895,23 @@
         <w:t xml:space="preserve"> </w:t>
       </w:r>
       <w:r>
-        <w:t xml:space="preserve"> Se </w:t>
-      </w:r>
-      <w:r>
-        <w:t>probará</w:t>
-      </w:r>
-      <w:r>
-        <w:t xml:space="preserve"> a ejecutar el método </w:t>
-      </w:r>
-      <w:r>
-        <w:t xml:space="preserve">cuando no existe conexión a internet cambiando el valor del atributo </w:t>
-      </w:r>
-      <w:r>
-        <w:t>activeNetworkInfo a null y comprobando que el método retorna false indicando el error.</w:t>
+        <w:t xml:space="preserve"> Se probará a ejecutar el método cuando no existe conexión a internet cambiando el valor del atributo </w:t>
+      </w:r>
+      <w:proofErr w:type="spellStart"/>
+      <w:r>
+        <w:t>activeNetworkInfo</w:t>
+      </w:r>
+      <w:proofErr w:type="spellEnd"/>
+      <w:r>
+        <w:t xml:space="preserve"> a </w:t>
+      </w:r>
+      <w:proofErr w:type="spellStart"/>
+      <w:r>
+        <w:t>null</w:t>
+      </w:r>
+      <w:proofErr w:type="spellEnd"/>
+      <w:r>
+        <w:t xml:space="preserve"> y comprobando que el método retorna false indicando el error.</w:t>
       </w:r>
     </w:p>
     <w:p/>
@@ -2601,6 +4564,55 @@
       <w:contextualSpacing/>
     </w:pPr>
   </w:style>
+  <w:style w:type="paragraph" w:styleId="HTMLconformatoprevio">
+    <w:name w:val="HTML Preformatted"/>
+    <w:basedOn w:val="Normal"/>
+    <w:link w:val="HTMLconformatoprevioCar"/>
+    <w:uiPriority w:val="99"/>
+    <w:semiHidden/>
+    <w:unhideWhenUsed/>
+    <w:rsid w:val="00FF0890"/>
+    <w:pPr>
+      <w:tabs>
+        <w:tab w:val="left" w:pos="916"/>
+        <w:tab w:val="left" w:pos="1832"/>
+        <w:tab w:val="left" w:pos="2748"/>
+        <w:tab w:val="left" w:pos="3664"/>
+        <w:tab w:val="left" w:pos="4580"/>
+        <w:tab w:val="left" w:pos="5496"/>
+        <w:tab w:val="left" w:pos="6412"/>
+        <w:tab w:val="left" w:pos="7328"/>
+        <w:tab w:val="left" w:pos="8244"/>
+        <w:tab w:val="left" w:pos="9160"/>
+        <w:tab w:val="left" w:pos="10076"/>
+        <w:tab w:val="left" w:pos="10992"/>
+        <w:tab w:val="left" w:pos="11908"/>
+        <w:tab w:val="left" w:pos="12824"/>
+        <w:tab w:val="left" w:pos="13740"/>
+        <w:tab w:val="left" w:pos="14656"/>
+      </w:tabs>
+    </w:pPr>
+    <w:rPr>
+      <w:rFonts w:ascii="Courier New" w:hAnsi="Courier New" w:cs="Courier New"/>
+      <w:sz w:val="20"/>
+      <w:szCs w:val="20"/>
+      <w:lang w:eastAsia="es-ES_tradnl"/>
+    </w:rPr>
+  </w:style>
+  <w:style w:type="character" w:customStyle="1" w:styleId="HTMLconformatoprevioCar">
+    <w:name w:val="HTML con formato previo Car"/>
+    <w:basedOn w:val="Fuentedeprrafopredeter"/>
+    <w:link w:val="HTMLconformatoprevio"/>
+    <w:uiPriority w:val="99"/>
+    <w:semiHidden/>
+    <w:rsid w:val="00FF0890"/>
+    <w:rPr>
+      <w:rFonts w:ascii="Courier New" w:hAnsi="Courier New" w:cs="Courier New"/>
+      <w:sz w:val="20"/>
+      <w:szCs w:val="20"/>
+      <w:lang w:eastAsia="es-ES_tradnl"/>
+    </w:rPr>
+  </w:style>
 </w:styles>
 </file>
 

</xml_diff>